<commit_message>
update PAC redirect link
</commit_message>
<xml_diff>
--- a/Resume_220627.docx
+++ b/Resume_220627.docx
@@ -3160,6 +3160,9 @@
         </w:tc>
       </w:tr>
       <w:tr>
+        <w:trPr>
+          <w:trHeight w:val="68"/>
+        </w:trPr>
         <w:tc>
           <w:tcPr>
             <w:tcW w:w="5000" w:type="pct"/>
@@ -3279,15 +3282,7 @@
                 <w:sz w:val="20"/>
                 <w:szCs w:val="20"/>
               </w:rPr>
-              <w:t xml:space="preserve"> Dincer, </w:t>
-            </w:r>
-            <w:r>
-              <w:rPr>
-                <w:rFonts w:ascii="Times New Roman" w:hAnsi="Times New Roman" w:cs="Times New Roman"/>
-                <w:sz w:val="20"/>
-                <w:szCs w:val="20"/>
-              </w:rPr>
-              <w:t>Su</w:t>
+              <w:t xml:space="preserve"> Dincer, Su</w:t>
             </w:r>
             <w:r>
               <w:rPr>
@@ -3706,44 +3701,1700 @@
                 <w:sz w:val="20"/>
                 <w:szCs w:val="20"/>
               </w:rPr>
-              <w:t>Nature Communicatio</w:t>
-            </w:r>
+              <w:t>Nature Communications</w:t>
+            </w:r>
+            <w:r>
+              <w:rPr>
+                <w:rFonts w:ascii="Times New Roman" w:hAnsi="Times New Roman" w:cs="Times New Roman"/>
+                <w:i/>
+                <w:sz w:val="20"/>
+                <w:szCs w:val="20"/>
+              </w:rPr>
+              <w:t xml:space="preserve">, </w:t>
+            </w:r>
+            <w:r>
+              <w:rPr>
+                <w:rFonts w:ascii="Times New Roman" w:hAnsi="Times New Roman" w:cs="Times New Roman"/>
+                <w:sz w:val="20"/>
+                <w:szCs w:val="20"/>
+              </w:rPr>
+              <w:t>2021</w:t>
+            </w:r>
+            <w:r>
+              <w:rPr>
+                <w:rFonts w:ascii="Times New Roman" w:hAnsi="Times New Roman" w:cs="Times New Roman"/>
+                <w:sz w:val="20"/>
+                <w:szCs w:val="20"/>
+              </w:rPr>
+              <w:t>.</w:t>
+            </w:r>
+          </w:p>
+        </w:tc>
+      </w:tr>
+      <w:tr>
+        <w:tc>
+          <w:tcPr>
+            <w:tcW w:w="5000" w:type="pct"/>
+            <w:gridSpan w:val="12"/>
+          </w:tcPr>
+          <w:p>
+            <w:pPr>
+              <w:rPr>
+                <w:rFonts w:ascii="Times New Roman" w:hAnsi="Times New Roman" w:cs="Times New Roman"/>
+                <w:b/>
+                <w:sz w:val="20"/>
+                <w:szCs w:val="20"/>
+              </w:rPr>
+            </w:pPr>
+          </w:p>
+        </w:tc>
+      </w:tr>
+      <w:tr>
+        <w:tc>
+          <w:tcPr>
+            <w:tcW w:w="5000" w:type="pct"/>
+            <w:gridSpan w:val="12"/>
+          </w:tcPr>
+          <w:p>
+            <w:pPr>
+              <w:rPr>
+                <w:rFonts w:ascii="Times New Roman" w:hAnsi="Times New Roman" w:cs="Times New Roman"/>
+                <w:sz w:val="20"/>
+                <w:szCs w:val="20"/>
+              </w:rPr>
+            </w:pPr>
+            <w:r>
+              <w:rPr>
+                <w:rFonts w:ascii="Times New Roman" w:hAnsi="Times New Roman" w:cs="Times New Roman"/>
+                <w:b/>
+                <w:sz w:val="20"/>
+                <w:szCs w:val="20"/>
+              </w:rPr>
+              <w:t>Nicasia Beebe-Wang</w:t>
+            </w:r>
+            <w:r>
+              <w:rPr>
+                <w:rFonts w:ascii="Times New Roman" w:hAnsi="Times New Roman" w:cs="Times New Roman"/>
+                <w:b/>
+                <w:sz w:val="20"/>
+                <w:szCs w:val="20"/>
+              </w:rPr>
+              <w:t>*</w:t>
+            </w:r>
+            <w:r>
+              <w:rPr>
+                <w:rFonts w:ascii="Times New Roman" w:hAnsi="Times New Roman" w:cs="Times New Roman"/>
+                <w:sz w:val="20"/>
+                <w:szCs w:val="20"/>
+              </w:rPr>
+              <w:t>, Alex Okeson*, Tim Althoff**, and Su-In Lee**. “</w:t>
+            </w:r>
+            <w:r>
+              <w:rPr>
+                <w:rFonts w:ascii="Times New Roman" w:hAnsi="Times New Roman" w:cs="Times New Roman"/>
+                <w:sz w:val="20"/>
+                <w:szCs w:val="20"/>
+              </w:rPr>
+              <w:t>Efficient and Explainable Risk Assessments for</w:t>
+            </w:r>
+            <w:r>
+              <w:rPr>
+                <w:rFonts w:ascii="Times New Roman" w:hAnsi="Times New Roman" w:cs="Times New Roman"/>
+                <w:sz w:val="20"/>
+                <w:szCs w:val="20"/>
+              </w:rPr>
+              <w:t xml:space="preserve"> </w:t>
+            </w:r>
+          </w:p>
+          <w:p>
+            <w:pPr>
+              <w:rPr>
+                <w:rFonts w:ascii="Times New Roman" w:hAnsi="Times New Roman" w:cs="Times New Roman"/>
+                <w:sz w:val="20"/>
+                <w:szCs w:val="20"/>
+              </w:rPr>
+            </w:pPr>
+            <w:r>
+              <w:rPr>
+                <w:rFonts w:ascii="Times New Roman" w:hAnsi="Times New Roman" w:cs="Times New Roman"/>
+                <w:sz w:val="20"/>
+                <w:szCs w:val="20"/>
+              </w:rPr>
+              <w:t xml:space="preserve">       </w:t>
+            </w:r>
+            <w:r>
+              <w:rPr>
+                <w:rFonts w:ascii="Times New Roman" w:hAnsi="Times New Roman" w:cs="Times New Roman"/>
+                <w:sz w:val="20"/>
+                <w:szCs w:val="20"/>
+              </w:rPr>
+              <w:t>Imminent Dementia in an Aging Cohort Study</w:t>
+            </w:r>
+            <w:r>
+              <w:rPr>
+                <w:rFonts w:ascii="Times New Roman" w:hAnsi="Times New Roman" w:cs="Times New Roman"/>
+                <w:sz w:val="20"/>
+                <w:szCs w:val="20"/>
+              </w:rPr>
+              <w:t xml:space="preserve">.” </w:t>
+            </w:r>
+            <w:r>
+              <w:rPr>
+                <w:rFonts w:ascii="Times New Roman" w:hAnsi="Times New Roman" w:cs="Times New Roman"/>
+                <w:i/>
+                <w:sz w:val="20"/>
+                <w:szCs w:val="20"/>
+              </w:rPr>
+              <w:t>IEEE Journal of B</w:t>
+            </w:r>
+            <w:r>
+              <w:rPr>
+                <w:rFonts w:ascii="Times New Roman" w:hAnsi="Times New Roman" w:cs="Times New Roman"/>
+                <w:i/>
+                <w:sz w:val="20"/>
+                <w:szCs w:val="20"/>
+              </w:rPr>
+              <w:t>iomedical and Health Informatics</w:t>
+            </w:r>
+            <w:r>
+              <w:rPr>
+                <w:rFonts w:ascii="Times New Roman" w:hAnsi="Times New Roman" w:cs="Times New Roman"/>
+                <w:sz w:val="20"/>
+                <w:szCs w:val="20"/>
+              </w:rPr>
+              <w:t>, 2021</w:t>
+            </w:r>
+            <w:r>
+              <w:rPr>
+                <w:rFonts w:ascii="Times New Roman" w:hAnsi="Times New Roman" w:cs="Times New Roman"/>
+                <w:i/>
+                <w:sz w:val="20"/>
+                <w:szCs w:val="20"/>
+              </w:rPr>
+              <w:t xml:space="preserve">. </w:t>
+            </w:r>
+          </w:p>
+        </w:tc>
+      </w:tr>
+      <w:tr>
+        <w:tc>
+          <w:tcPr>
+            <w:tcW w:w="594" w:type="pct"/>
+          </w:tcPr>
+          <w:p>
+            <w:pPr>
+              <w:rPr>
+                <w:rFonts w:ascii="Times New Roman" w:hAnsi="Times New Roman" w:cs="Times New Roman"/>
+                <w:sz w:val="20"/>
+                <w:szCs w:val="20"/>
+              </w:rPr>
+            </w:pPr>
+          </w:p>
+        </w:tc>
+        <w:tc>
+          <w:tcPr>
+            <w:tcW w:w="490" w:type="pct"/>
+          </w:tcPr>
+          <w:p>
+            <w:pPr>
+              <w:rPr>
+                <w:rFonts w:ascii="Times New Roman" w:hAnsi="Times New Roman" w:cs="Times New Roman"/>
+                <w:sz w:val="20"/>
+                <w:szCs w:val="20"/>
+              </w:rPr>
+            </w:pPr>
+          </w:p>
+        </w:tc>
+        <w:tc>
+          <w:tcPr>
+            <w:tcW w:w="489" w:type="pct"/>
+          </w:tcPr>
+          <w:p>
+            <w:pPr>
+              <w:rPr>
+                <w:rFonts w:ascii="Times New Roman" w:hAnsi="Times New Roman" w:cs="Times New Roman"/>
+                <w:sz w:val="20"/>
+                <w:szCs w:val="20"/>
+              </w:rPr>
+            </w:pPr>
+          </w:p>
+        </w:tc>
+        <w:tc>
+          <w:tcPr>
+            <w:tcW w:w="489" w:type="pct"/>
+          </w:tcPr>
+          <w:p>
+            <w:pPr>
+              <w:rPr>
+                <w:rFonts w:ascii="Times New Roman" w:hAnsi="Times New Roman" w:cs="Times New Roman"/>
+                <w:sz w:val="20"/>
+                <w:szCs w:val="20"/>
+              </w:rPr>
+            </w:pPr>
+          </w:p>
+        </w:tc>
+        <w:tc>
+          <w:tcPr>
+            <w:tcW w:w="501" w:type="pct"/>
+            <w:gridSpan w:val="3"/>
+          </w:tcPr>
+          <w:p>
+            <w:pPr>
+              <w:rPr>
+                <w:rFonts w:ascii="Times New Roman" w:hAnsi="Times New Roman" w:cs="Times New Roman"/>
+                <w:sz w:val="20"/>
+                <w:szCs w:val="20"/>
+              </w:rPr>
+            </w:pPr>
+          </w:p>
+        </w:tc>
+        <w:tc>
+          <w:tcPr>
+            <w:tcW w:w="488" w:type="pct"/>
+          </w:tcPr>
+          <w:p>
+            <w:pPr>
+              <w:rPr>
+                <w:rFonts w:ascii="Times New Roman" w:hAnsi="Times New Roman" w:cs="Times New Roman"/>
+                <w:sz w:val="20"/>
+                <w:szCs w:val="20"/>
+              </w:rPr>
+            </w:pPr>
+          </w:p>
+        </w:tc>
+        <w:tc>
+          <w:tcPr>
+            <w:tcW w:w="489" w:type="pct"/>
+          </w:tcPr>
+          <w:p>
+            <w:pPr>
+              <w:rPr>
+                <w:rFonts w:ascii="Times New Roman" w:hAnsi="Times New Roman" w:cs="Times New Roman"/>
+                <w:sz w:val="20"/>
+                <w:szCs w:val="20"/>
+              </w:rPr>
+            </w:pPr>
+          </w:p>
+        </w:tc>
+        <w:tc>
+          <w:tcPr>
+            <w:tcW w:w="489" w:type="pct"/>
+          </w:tcPr>
+          <w:p>
+            <w:pPr>
+              <w:rPr>
+                <w:rFonts w:ascii="Times New Roman" w:hAnsi="Times New Roman" w:cs="Times New Roman"/>
+                <w:sz w:val="20"/>
+                <w:szCs w:val="20"/>
+              </w:rPr>
+            </w:pPr>
+          </w:p>
+        </w:tc>
+        <w:tc>
+          <w:tcPr>
+            <w:tcW w:w="489" w:type="pct"/>
+          </w:tcPr>
+          <w:p>
+            <w:pPr>
+              <w:rPr>
+                <w:rFonts w:ascii="Times New Roman" w:hAnsi="Times New Roman" w:cs="Times New Roman"/>
+                <w:sz w:val="20"/>
+                <w:szCs w:val="20"/>
+              </w:rPr>
+            </w:pPr>
+          </w:p>
+        </w:tc>
+        <w:tc>
+          <w:tcPr>
+            <w:tcW w:w="482" w:type="pct"/>
+          </w:tcPr>
+          <w:p>
+            <w:pPr>
+              <w:rPr>
+                <w:rFonts w:ascii="Times New Roman" w:hAnsi="Times New Roman" w:cs="Times New Roman"/>
+                <w:sz w:val="20"/>
+                <w:szCs w:val="20"/>
+              </w:rPr>
+            </w:pPr>
+          </w:p>
+        </w:tc>
+      </w:tr>
+      <w:tr>
+        <w:tc>
+          <w:tcPr>
+            <w:tcW w:w="5000" w:type="pct"/>
+            <w:gridSpan w:val="12"/>
+          </w:tcPr>
+          <w:p>
+            <w:pPr>
+              <w:rPr>
+                <w:rFonts w:ascii="Times New Roman" w:hAnsi="Times New Roman" w:cs="Times New Roman"/>
+                <w:sz w:val="20"/>
+                <w:szCs w:val="20"/>
+              </w:rPr>
+            </w:pPr>
+            <w:r>
+              <w:rPr>
+                <w:rFonts w:ascii="Times New Roman" w:hAnsi="Times New Roman" w:cs="Times New Roman"/>
+                <w:b/>
+                <w:sz w:val="20"/>
+                <w:szCs w:val="20"/>
+              </w:rPr>
+              <w:t>Nicasia Beebe-Wang</w:t>
+            </w:r>
+            <w:r>
+              <w:rPr>
+                <w:rFonts w:ascii="Times New Roman" w:hAnsi="Times New Roman" w:cs="Times New Roman"/>
+                <w:sz w:val="20"/>
+                <w:szCs w:val="20"/>
+              </w:rPr>
+              <w:t>,</w:t>
+            </w:r>
+            <w:r>
+              <w:rPr>
+                <w:rFonts w:ascii="Times New Roman" w:hAnsi="Times New Roman" w:cs="Times New Roman"/>
+                <w:b/>
+                <w:sz w:val="20"/>
+                <w:szCs w:val="20"/>
+              </w:rPr>
+              <w:t xml:space="preserve"> </w:t>
+            </w:r>
+            <w:r>
+              <w:rPr>
+                <w:rFonts w:ascii="Times New Roman" w:hAnsi="Times New Roman" w:cs="Times New Roman"/>
+                <w:sz w:val="20"/>
+                <w:szCs w:val="20"/>
+              </w:rPr>
+              <w:t>S</w:t>
+            </w:r>
+            <w:r>
+              <w:rPr>
+                <w:rFonts w:ascii="Times New Roman" w:hAnsi="Times New Roman" w:cs="Times New Roman"/>
+                <w:sz w:val="20"/>
+                <w:szCs w:val="20"/>
+              </w:rPr>
+              <w:t>afiye Celik</w:t>
+            </w:r>
+            <w:r>
+              <w:rPr>
+                <w:rFonts w:ascii="Times New Roman" w:hAnsi="Times New Roman" w:cs="Times New Roman"/>
+                <w:sz w:val="20"/>
+                <w:szCs w:val="20"/>
+              </w:rPr>
+              <w:t xml:space="preserve">, </w:t>
+            </w:r>
+            <w:r>
+              <w:rPr>
+                <w:rFonts w:ascii="Times New Roman" w:hAnsi="Times New Roman" w:cs="Times New Roman"/>
+                <w:sz w:val="20"/>
+                <w:szCs w:val="20"/>
+              </w:rPr>
+              <w:t>Pascal Sturmfels</w:t>
+            </w:r>
+            <w:r>
+              <w:rPr>
+                <w:rFonts w:ascii="Times New Roman" w:hAnsi="Times New Roman" w:cs="Times New Roman"/>
+                <w:sz w:val="20"/>
+                <w:szCs w:val="20"/>
+              </w:rPr>
+              <w:t xml:space="preserve">, </w:t>
+            </w:r>
+            <w:r>
+              <w:rPr>
+                <w:rFonts w:ascii="Times New Roman" w:hAnsi="Times New Roman" w:cs="Times New Roman"/>
+                <w:sz w:val="20"/>
+                <w:szCs w:val="20"/>
+              </w:rPr>
+              <w:t xml:space="preserve">Sara Mostafavi S*, and Su-In Lee*. </w:t>
+            </w:r>
+            <w:r>
+              <w:rPr>
+                <w:rFonts w:ascii="Times New Roman" w:hAnsi="Times New Roman" w:cs="Times New Roman"/>
+                <w:sz w:val="20"/>
+                <w:szCs w:val="20"/>
+              </w:rPr>
+              <w:t xml:space="preserve"> “MD-AD: Multi-task deep learning </w:t>
+            </w:r>
+          </w:p>
+          <w:p>
+            <w:pPr>
+              <w:rPr>
+                <w:rFonts w:ascii="Times New Roman" w:hAnsi="Times New Roman" w:cs="Times New Roman"/>
+                <w:sz w:val="20"/>
+                <w:szCs w:val="20"/>
+              </w:rPr>
+            </w:pPr>
+            <w:r>
+              <w:rPr>
+                <w:rFonts w:ascii="Times New Roman" w:hAnsi="Times New Roman" w:cs="Times New Roman"/>
+                <w:sz w:val="20"/>
+                <w:szCs w:val="20"/>
+              </w:rPr>
+              <w:t xml:space="preserve">       </w:t>
+            </w:r>
+            <w:r>
+              <w:rPr>
+                <w:rFonts w:ascii="Times New Roman" w:hAnsi="Times New Roman" w:cs="Times New Roman"/>
+                <w:sz w:val="20"/>
+                <w:szCs w:val="20"/>
+              </w:rPr>
+              <w:t>for Alz</w:t>
+            </w:r>
+            <w:r>
+              <w:rPr>
+                <w:rFonts w:ascii="Times New Roman" w:hAnsi="Times New Roman" w:cs="Times New Roman"/>
+                <w:sz w:val="20"/>
+                <w:szCs w:val="20"/>
+              </w:rPr>
+              <w:t>heimer’s disease neuropathology.</w:t>
+            </w:r>
+            <w:r>
+              <w:rPr>
+                <w:rFonts w:ascii="Times New Roman" w:hAnsi="Times New Roman" w:cs="Times New Roman"/>
+                <w:sz w:val="20"/>
+                <w:szCs w:val="20"/>
+              </w:rPr>
+              <w:t xml:space="preserve">” </w:t>
+            </w:r>
+            <w:r>
+              <w:rPr>
+                <w:rFonts w:ascii="Times New Roman" w:hAnsi="Times New Roman" w:cs="Times New Roman"/>
+                <w:i/>
+                <w:sz w:val="20"/>
+                <w:szCs w:val="20"/>
+              </w:rPr>
+              <w:t>ICML Workshop on Computational Biology</w:t>
+            </w:r>
+            <w:r>
+              <w:rPr>
+                <w:rFonts w:ascii="Times New Roman" w:hAnsi="Times New Roman" w:cs="Times New Roman"/>
+                <w:sz w:val="20"/>
+                <w:szCs w:val="20"/>
+              </w:rPr>
+              <w:t>, 2019</w:t>
+            </w:r>
+            <w:r>
+              <w:rPr>
+                <w:rFonts w:ascii="Times New Roman" w:hAnsi="Times New Roman" w:cs="Times New Roman"/>
+                <w:sz w:val="20"/>
+                <w:szCs w:val="20"/>
+              </w:rPr>
+              <w:t xml:space="preserve"> (</w:t>
+            </w:r>
+            <w:r>
+              <w:rPr>
+                <w:rFonts w:ascii="Times New Roman" w:hAnsi="Times New Roman" w:cs="Times New Roman"/>
+                <w:sz w:val="20"/>
+                <w:szCs w:val="20"/>
+              </w:rPr>
+              <w:t>Spotlight Talk).</w:t>
+            </w:r>
+          </w:p>
+        </w:tc>
+      </w:tr>
+      <w:tr>
+        <w:tc>
+          <w:tcPr>
+            <w:tcW w:w="594" w:type="pct"/>
+          </w:tcPr>
+          <w:p>
+            <w:pPr>
+              <w:rPr>
+                <w:rFonts w:ascii="Times New Roman" w:hAnsi="Times New Roman" w:cs="Times New Roman"/>
+                <w:sz w:val="20"/>
+                <w:szCs w:val="20"/>
+              </w:rPr>
+            </w:pPr>
+          </w:p>
+        </w:tc>
+        <w:tc>
+          <w:tcPr>
+            <w:tcW w:w="490" w:type="pct"/>
+          </w:tcPr>
+          <w:p>
+            <w:pPr>
+              <w:rPr>
+                <w:rFonts w:ascii="Times New Roman" w:hAnsi="Times New Roman" w:cs="Times New Roman"/>
+                <w:sz w:val="20"/>
+                <w:szCs w:val="20"/>
+              </w:rPr>
+            </w:pPr>
+          </w:p>
+        </w:tc>
+        <w:tc>
+          <w:tcPr>
+            <w:tcW w:w="489" w:type="pct"/>
+          </w:tcPr>
+          <w:p>
+            <w:pPr>
+              <w:rPr>
+                <w:rFonts w:ascii="Times New Roman" w:hAnsi="Times New Roman" w:cs="Times New Roman"/>
+                <w:sz w:val="20"/>
+                <w:szCs w:val="20"/>
+              </w:rPr>
+            </w:pPr>
+          </w:p>
+        </w:tc>
+        <w:tc>
+          <w:tcPr>
+            <w:tcW w:w="489" w:type="pct"/>
+          </w:tcPr>
+          <w:p>
+            <w:pPr>
+              <w:rPr>
+                <w:rFonts w:ascii="Times New Roman" w:hAnsi="Times New Roman" w:cs="Times New Roman"/>
+                <w:sz w:val="20"/>
+                <w:szCs w:val="20"/>
+              </w:rPr>
+            </w:pPr>
+          </w:p>
+        </w:tc>
+        <w:tc>
+          <w:tcPr>
+            <w:tcW w:w="501" w:type="pct"/>
+            <w:gridSpan w:val="3"/>
+          </w:tcPr>
+          <w:p>
+            <w:pPr>
+              <w:rPr>
+                <w:rFonts w:ascii="Times New Roman" w:hAnsi="Times New Roman" w:cs="Times New Roman"/>
+                <w:sz w:val="20"/>
+                <w:szCs w:val="20"/>
+              </w:rPr>
+            </w:pPr>
+          </w:p>
+        </w:tc>
+        <w:tc>
+          <w:tcPr>
+            <w:tcW w:w="488" w:type="pct"/>
+          </w:tcPr>
+          <w:p>
+            <w:pPr>
+              <w:rPr>
+                <w:rFonts w:ascii="Times New Roman" w:hAnsi="Times New Roman" w:cs="Times New Roman"/>
+                <w:sz w:val="20"/>
+                <w:szCs w:val="20"/>
+              </w:rPr>
+            </w:pPr>
+          </w:p>
+        </w:tc>
+        <w:tc>
+          <w:tcPr>
+            <w:tcW w:w="489" w:type="pct"/>
+          </w:tcPr>
+          <w:p>
+            <w:pPr>
+              <w:rPr>
+                <w:rFonts w:ascii="Times New Roman" w:hAnsi="Times New Roman" w:cs="Times New Roman"/>
+                <w:sz w:val="20"/>
+                <w:szCs w:val="20"/>
+              </w:rPr>
+            </w:pPr>
+          </w:p>
+        </w:tc>
+        <w:tc>
+          <w:tcPr>
+            <w:tcW w:w="489" w:type="pct"/>
+          </w:tcPr>
+          <w:p>
+            <w:pPr>
+              <w:rPr>
+                <w:rFonts w:ascii="Times New Roman" w:hAnsi="Times New Roman" w:cs="Times New Roman"/>
+                <w:sz w:val="20"/>
+                <w:szCs w:val="20"/>
+              </w:rPr>
+            </w:pPr>
+          </w:p>
+        </w:tc>
+        <w:tc>
+          <w:tcPr>
+            <w:tcW w:w="489" w:type="pct"/>
+          </w:tcPr>
+          <w:p>
+            <w:pPr>
+              <w:rPr>
+                <w:rFonts w:ascii="Times New Roman" w:hAnsi="Times New Roman" w:cs="Times New Roman"/>
+                <w:sz w:val="20"/>
+                <w:szCs w:val="20"/>
+              </w:rPr>
+            </w:pPr>
+          </w:p>
+        </w:tc>
+        <w:tc>
+          <w:tcPr>
+            <w:tcW w:w="482" w:type="pct"/>
+          </w:tcPr>
+          <w:p>
+            <w:pPr>
+              <w:rPr>
+                <w:rFonts w:ascii="Times New Roman" w:hAnsi="Times New Roman" w:cs="Times New Roman"/>
+                <w:sz w:val="20"/>
+                <w:szCs w:val="20"/>
+              </w:rPr>
+            </w:pPr>
+          </w:p>
+        </w:tc>
+      </w:tr>
+      <w:tr>
+        <w:tc>
+          <w:tcPr>
+            <w:tcW w:w="5000" w:type="pct"/>
+            <w:gridSpan w:val="12"/>
+          </w:tcPr>
+          <w:p>
+            <w:pPr>
+              <w:rPr>
+                <w:rFonts w:ascii="Times New Roman" w:hAnsi="Times New Roman" w:cs="Times New Roman"/>
+                <w:sz w:val="20"/>
+                <w:szCs w:val="20"/>
+              </w:rPr>
+            </w:pPr>
+            <w:r>
+              <w:rPr>
+                <w:rFonts w:ascii="Times New Roman" w:hAnsi="Times New Roman" w:cs="Times New Roman"/>
+                <w:b/>
+                <w:sz w:val="20"/>
+                <w:szCs w:val="20"/>
+              </w:rPr>
+              <w:t>Nicasia Beebe-Wang</w:t>
+            </w:r>
+            <w:r>
+              <w:rPr>
+                <w:rFonts w:ascii="Times New Roman" w:hAnsi="Times New Roman" w:cs="Times New Roman"/>
+                <w:sz w:val="20"/>
+                <w:szCs w:val="20"/>
+              </w:rPr>
+              <w:t>. “</w:t>
+            </w:r>
+            <w:r>
+              <w:rPr>
+                <w:rFonts w:ascii="Times New Roman" w:hAnsi="Times New Roman" w:cs="Times New Roman"/>
+                <w:sz w:val="20"/>
+                <w:szCs w:val="20"/>
+              </w:rPr>
+              <w:t xml:space="preserve">Towards Learning Regulatory Elements of Promoter Sequences </w:t>
+            </w:r>
+            <w:r>
+              <w:rPr>
+                <w:rFonts w:ascii="Times New Roman" w:hAnsi="Times New Roman" w:cs="Times New Roman"/>
+                <w:sz w:val="20"/>
+                <w:szCs w:val="20"/>
+              </w:rPr>
+              <w:t>with</w:t>
+            </w:r>
+            <w:r>
+              <w:rPr>
+                <w:rFonts w:ascii="Times New Roman" w:hAnsi="Times New Roman" w:cs="Times New Roman"/>
+                <w:sz w:val="20"/>
+                <w:szCs w:val="20"/>
+              </w:rPr>
+              <w:t xml:space="preserve"> Deep Learning</w:t>
+            </w:r>
+            <w:r>
+              <w:rPr>
+                <w:rFonts w:ascii="Times New Roman" w:hAnsi="Times New Roman" w:cs="Times New Roman"/>
+                <w:sz w:val="20"/>
+                <w:szCs w:val="20"/>
+              </w:rPr>
+              <w:t xml:space="preserve">.” Harvard </w:t>
+            </w:r>
+          </w:p>
+          <w:p>
+            <w:pPr>
+              <w:rPr>
+                <w:rFonts w:ascii="Times New Roman" w:hAnsi="Times New Roman" w:cs="Times New Roman"/>
+                <w:sz w:val="20"/>
+                <w:szCs w:val="20"/>
+              </w:rPr>
+            </w:pPr>
+            <w:r>
+              <w:rPr>
+                <w:rFonts w:ascii="Times New Roman" w:hAnsi="Times New Roman" w:cs="Times New Roman"/>
+                <w:sz w:val="20"/>
+                <w:szCs w:val="20"/>
+              </w:rPr>
+              <w:t xml:space="preserve">       University, Undergraduate honors thesis, 2017.</w:t>
+            </w:r>
+          </w:p>
+        </w:tc>
+      </w:tr>
+      <w:tr>
+        <w:tc>
+          <w:tcPr>
+            <w:tcW w:w="594" w:type="pct"/>
+          </w:tcPr>
+          <w:p>
+            <w:pPr>
+              <w:rPr>
+                <w:rFonts w:ascii="Times New Roman" w:hAnsi="Times New Roman" w:cs="Times New Roman"/>
+                <w:sz w:val="20"/>
+                <w:szCs w:val="20"/>
+              </w:rPr>
+            </w:pPr>
+          </w:p>
+        </w:tc>
+        <w:tc>
+          <w:tcPr>
+            <w:tcW w:w="490" w:type="pct"/>
+          </w:tcPr>
+          <w:p>
+            <w:pPr>
+              <w:rPr>
+                <w:rFonts w:ascii="Times New Roman" w:hAnsi="Times New Roman" w:cs="Times New Roman"/>
+                <w:sz w:val="20"/>
+                <w:szCs w:val="20"/>
+              </w:rPr>
+            </w:pPr>
+          </w:p>
+        </w:tc>
+        <w:tc>
+          <w:tcPr>
+            <w:tcW w:w="489" w:type="pct"/>
+          </w:tcPr>
+          <w:p>
+            <w:pPr>
+              <w:rPr>
+                <w:rFonts w:ascii="Times New Roman" w:hAnsi="Times New Roman" w:cs="Times New Roman"/>
+                <w:sz w:val="20"/>
+                <w:szCs w:val="20"/>
+              </w:rPr>
+            </w:pPr>
+          </w:p>
+        </w:tc>
+        <w:tc>
+          <w:tcPr>
+            <w:tcW w:w="489" w:type="pct"/>
+          </w:tcPr>
+          <w:p>
+            <w:pPr>
+              <w:rPr>
+                <w:rFonts w:ascii="Times New Roman" w:hAnsi="Times New Roman" w:cs="Times New Roman"/>
+                <w:sz w:val="20"/>
+                <w:szCs w:val="20"/>
+              </w:rPr>
+            </w:pPr>
+          </w:p>
+        </w:tc>
+        <w:tc>
+          <w:tcPr>
+            <w:tcW w:w="501" w:type="pct"/>
+            <w:gridSpan w:val="3"/>
+          </w:tcPr>
+          <w:p>
+            <w:pPr>
+              <w:rPr>
+                <w:rFonts w:ascii="Times New Roman" w:hAnsi="Times New Roman" w:cs="Times New Roman"/>
+                <w:sz w:val="20"/>
+                <w:szCs w:val="20"/>
+              </w:rPr>
+            </w:pPr>
+          </w:p>
+        </w:tc>
+        <w:tc>
+          <w:tcPr>
+            <w:tcW w:w="488" w:type="pct"/>
+          </w:tcPr>
+          <w:p>
+            <w:pPr>
+              <w:rPr>
+                <w:rFonts w:ascii="Times New Roman" w:hAnsi="Times New Roman" w:cs="Times New Roman"/>
+                <w:sz w:val="20"/>
+                <w:szCs w:val="20"/>
+              </w:rPr>
+            </w:pPr>
+          </w:p>
+        </w:tc>
+        <w:tc>
+          <w:tcPr>
+            <w:tcW w:w="489" w:type="pct"/>
+          </w:tcPr>
+          <w:p>
+            <w:pPr>
+              <w:rPr>
+                <w:rFonts w:ascii="Times New Roman" w:hAnsi="Times New Roman" w:cs="Times New Roman"/>
+                <w:sz w:val="20"/>
+                <w:szCs w:val="20"/>
+              </w:rPr>
+            </w:pPr>
+          </w:p>
+        </w:tc>
+        <w:tc>
+          <w:tcPr>
+            <w:tcW w:w="489" w:type="pct"/>
+          </w:tcPr>
+          <w:p>
+            <w:pPr>
+              <w:rPr>
+                <w:rFonts w:ascii="Times New Roman" w:hAnsi="Times New Roman" w:cs="Times New Roman"/>
+                <w:sz w:val="20"/>
+                <w:szCs w:val="20"/>
+              </w:rPr>
+            </w:pPr>
+          </w:p>
+        </w:tc>
+        <w:tc>
+          <w:tcPr>
+            <w:tcW w:w="489" w:type="pct"/>
+          </w:tcPr>
+          <w:p>
+            <w:pPr>
+              <w:rPr>
+                <w:rFonts w:ascii="Times New Roman" w:hAnsi="Times New Roman" w:cs="Times New Roman"/>
+                <w:sz w:val="20"/>
+                <w:szCs w:val="20"/>
+              </w:rPr>
+            </w:pPr>
+          </w:p>
+        </w:tc>
+        <w:tc>
+          <w:tcPr>
+            <w:tcW w:w="482" w:type="pct"/>
+          </w:tcPr>
+          <w:p>
+            <w:pPr>
+              <w:rPr>
+                <w:rFonts w:ascii="Times New Roman" w:hAnsi="Times New Roman" w:cs="Times New Roman"/>
+                <w:sz w:val="20"/>
+                <w:szCs w:val="20"/>
+              </w:rPr>
+            </w:pPr>
+          </w:p>
+        </w:tc>
+      </w:tr>
+      <w:tr>
+        <w:tc>
+          <w:tcPr>
+            <w:tcW w:w="5000" w:type="pct"/>
+            <w:gridSpan w:val="12"/>
+          </w:tcPr>
+          <w:p>
+            <w:pPr>
+              <w:ind w:left="350" w:hanging="350"/>
+              <w:rPr>
+                <w:rFonts w:ascii="Times New Roman" w:hAnsi="Times New Roman" w:cs="Times New Roman"/>
+                <w:i/>
+                <w:sz w:val="20"/>
+                <w:szCs w:val="20"/>
+              </w:rPr>
+            </w:pPr>
+            <w:r>
+              <w:rPr>
+                <w:rFonts w:ascii="Times New Roman" w:hAnsi="Times New Roman" w:cs="Times New Roman"/>
+                <w:sz w:val="20"/>
+                <w:szCs w:val="20"/>
+              </w:rPr>
+              <w:t>Scott Moeller,</w:t>
+            </w:r>
+            <w:r>
+              <w:rPr>
+                <w:rFonts w:ascii="Times New Roman" w:hAnsi="Times New Roman" w:cs="Times New Roman"/>
+                <w:sz w:val="20"/>
+                <w:szCs w:val="20"/>
+              </w:rPr>
+              <w:t xml:space="preserve"> </w:t>
+            </w:r>
+            <w:r>
+              <w:rPr>
+                <w:rFonts w:ascii="Times New Roman" w:hAnsi="Times New Roman" w:cs="Times New Roman"/>
+                <w:b/>
+                <w:sz w:val="20"/>
+                <w:szCs w:val="20"/>
+              </w:rPr>
+              <w:t>Nicasia Beebe-Wang</w:t>
+            </w:r>
+            <w:r>
+              <w:rPr>
+                <w:rFonts w:ascii="Times New Roman" w:hAnsi="Times New Roman" w:cs="Times New Roman"/>
+                <w:sz w:val="20"/>
+                <w:szCs w:val="20"/>
+              </w:rPr>
+              <w:t xml:space="preserve">, Kristin Schneider, Anna Konova, Muhammad </w:t>
+            </w:r>
+            <w:r>
+              <w:rPr>
+                <w:rFonts w:ascii="Times New Roman" w:hAnsi="Times New Roman" w:cs="Times New Roman"/>
+                <w:sz w:val="20"/>
+                <w:szCs w:val="20"/>
+              </w:rPr>
+              <w:t>Par</w:t>
+            </w:r>
+            <w:r>
+              <w:rPr>
+                <w:rFonts w:ascii="Times New Roman" w:hAnsi="Times New Roman" w:cs="Times New Roman"/>
+                <w:sz w:val="20"/>
+                <w:szCs w:val="20"/>
+              </w:rPr>
+              <w:t>vaz, Nelly Alia-Klein, Yasmin</w:t>
+            </w:r>
+            <w:r>
+              <w:rPr>
+                <w:rFonts w:ascii="Times New Roman" w:hAnsi="Times New Roman" w:cs="Times New Roman"/>
+                <w:sz w:val="20"/>
+                <w:szCs w:val="20"/>
+              </w:rPr>
+              <w:t xml:space="preserve"> Hurd, and Rita Z. Goldstein. </w:t>
+            </w:r>
+            <w:r>
+              <w:rPr>
+                <w:rFonts w:ascii="Times New Roman" w:hAnsi="Times New Roman" w:cs="Times New Roman"/>
+                <w:sz w:val="20"/>
+                <w:szCs w:val="20"/>
+              </w:rPr>
+              <w:t>“</w:t>
+            </w:r>
+            <w:r>
+              <w:rPr>
+                <w:rFonts w:ascii="Times New Roman" w:hAnsi="Times New Roman" w:cs="Times New Roman"/>
+                <w:sz w:val="20"/>
+                <w:szCs w:val="20"/>
+              </w:rPr>
+              <w:t>Effects of an opioid (proenkephalin) polymorphism on neural response to errors in he</w:t>
+            </w:r>
+            <w:r>
+              <w:rPr>
+                <w:rFonts w:ascii="Times New Roman" w:hAnsi="Times New Roman" w:cs="Times New Roman"/>
+                <w:sz w:val="20"/>
+                <w:szCs w:val="20"/>
+              </w:rPr>
+              <w:t>alth and cocaine use disorder.”</w:t>
+            </w:r>
+            <w:r>
+              <w:rPr>
+                <w:rFonts w:ascii="Times New Roman" w:hAnsi="Times New Roman" w:cs="Times New Roman"/>
+                <w:i/>
+                <w:sz w:val="20"/>
+                <w:szCs w:val="20"/>
+              </w:rPr>
+              <w:t xml:space="preserve"> </w:t>
+            </w:r>
+            <w:r>
+              <w:rPr>
+                <w:rFonts w:ascii="Times New Roman" w:hAnsi="Times New Roman" w:cs="Times New Roman"/>
+                <w:i/>
+                <w:sz w:val="20"/>
+                <w:szCs w:val="20"/>
+              </w:rPr>
+              <w:t>Behavioural Brain Research</w:t>
+            </w:r>
+            <w:r>
+              <w:rPr>
+                <w:rFonts w:ascii="Times New Roman" w:hAnsi="Times New Roman" w:cs="Times New Roman"/>
+                <w:sz w:val="20"/>
+                <w:szCs w:val="20"/>
+              </w:rPr>
+              <w:t>, 2015</w:t>
+            </w:r>
+            <w:r>
+              <w:rPr>
+                <w:rFonts w:ascii="Times New Roman" w:hAnsi="Times New Roman" w:cs="Times New Roman"/>
+                <w:sz w:val="20"/>
+                <w:szCs w:val="20"/>
+              </w:rPr>
+              <w:t>.</w:t>
+            </w:r>
+          </w:p>
+        </w:tc>
+      </w:tr>
+      <w:tr>
+        <w:tc>
+          <w:tcPr>
+            <w:tcW w:w="594" w:type="pct"/>
+          </w:tcPr>
+          <w:p>
+            <w:pPr>
+              <w:rPr>
+                <w:rFonts w:ascii="Times New Roman" w:hAnsi="Times New Roman" w:cs="Times New Roman"/>
+                <w:sz w:val="20"/>
+                <w:szCs w:val="20"/>
+              </w:rPr>
+            </w:pPr>
+          </w:p>
+        </w:tc>
+        <w:tc>
+          <w:tcPr>
+            <w:tcW w:w="490" w:type="pct"/>
+          </w:tcPr>
+          <w:p>
+            <w:pPr>
+              <w:rPr>
+                <w:rFonts w:ascii="Times New Roman" w:hAnsi="Times New Roman" w:cs="Times New Roman"/>
+                <w:sz w:val="20"/>
+                <w:szCs w:val="20"/>
+              </w:rPr>
+            </w:pPr>
+          </w:p>
+        </w:tc>
+        <w:tc>
+          <w:tcPr>
+            <w:tcW w:w="489" w:type="pct"/>
+          </w:tcPr>
+          <w:p>
+            <w:pPr>
+              <w:rPr>
+                <w:rFonts w:ascii="Times New Roman" w:hAnsi="Times New Roman" w:cs="Times New Roman"/>
+                <w:sz w:val="20"/>
+                <w:szCs w:val="20"/>
+              </w:rPr>
+            </w:pPr>
+          </w:p>
+        </w:tc>
+        <w:tc>
+          <w:tcPr>
+            <w:tcW w:w="489" w:type="pct"/>
+          </w:tcPr>
+          <w:p>
+            <w:pPr>
+              <w:rPr>
+                <w:rFonts w:ascii="Times New Roman" w:hAnsi="Times New Roman" w:cs="Times New Roman"/>
+                <w:sz w:val="20"/>
+                <w:szCs w:val="20"/>
+              </w:rPr>
+            </w:pPr>
+          </w:p>
+        </w:tc>
+        <w:tc>
+          <w:tcPr>
+            <w:tcW w:w="501" w:type="pct"/>
+            <w:gridSpan w:val="3"/>
+          </w:tcPr>
+          <w:p>
+            <w:pPr>
+              <w:rPr>
+                <w:rFonts w:ascii="Times New Roman" w:hAnsi="Times New Roman" w:cs="Times New Roman"/>
+                <w:sz w:val="20"/>
+                <w:szCs w:val="20"/>
+              </w:rPr>
+            </w:pPr>
+          </w:p>
+        </w:tc>
+        <w:tc>
+          <w:tcPr>
+            <w:tcW w:w="488" w:type="pct"/>
+          </w:tcPr>
+          <w:p>
+            <w:pPr>
+              <w:rPr>
+                <w:rFonts w:ascii="Times New Roman" w:hAnsi="Times New Roman" w:cs="Times New Roman"/>
+                <w:sz w:val="20"/>
+                <w:szCs w:val="20"/>
+              </w:rPr>
+            </w:pPr>
+          </w:p>
+        </w:tc>
+        <w:tc>
+          <w:tcPr>
+            <w:tcW w:w="489" w:type="pct"/>
+          </w:tcPr>
+          <w:p>
+            <w:pPr>
+              <w:rPr>
+                <w:rFonts w:ascii="Times New Roman" w:hAnsi="Times New Roman" w:cs="Times New Roman"/>
+                <w:sz w:val="20"/>
+                <w:szCs w:val="20"/>
+              </w:rPr>
+            </w:pPr>
+          </w:p>
+        </w:tc>
+        <w:tc>
+          <w:tcPr>
+            <w:tcW w:w="489" w:type="pct"/>
+          </w:tcPr>
+          <w:p>
+            <w:pPr>
+              <w:rPr>
+                <w:rFonts w:ascii="Times New Roman" w:hAnsi="Times New Roman" w:cs="Times New Roman"/>
+                <w:sz w:val="20"/>
+                <w:szCs w:val="20"/>
+              </w:rPr>
+            </w:pPr>
+          </w:p>
+        </w:tc>
+        <w:tc>
+          <w:tcPr>
+            <w:tcW w:w="489" w:type="pct"/>
+          </w:tcPr>
+          <w:p>
+            <w:pPr>
+              <w:rPr>
+                <w:rFonts w:ascii="Times New Roman" w:hAnsi="Times New Roman" w:cs="Times New Roman"/>
+                <w:sz w:val="20"/>
+                <w:szCs w:val="20"/>
+              </w:rPr>
+            </w:pPr>
+          </w:p>
+        </w:tc>
+        <w:tc>
+          <w:tcPr>
+            <w:tcW w:w="482" w:type="pct"/>
+          </w:tcPr>
+          <w:p>
+            <w:pPr>
+              <w:rPr>
+                <w:rFonts w:ascii="Times New Roman" w:hAnsi="Times New Roman" w:cs="Times New Roman"/>
+                <w:sz w:val="20"/>
+                <w:szCs w:val="20"/>
+              </w:rPr>
+            </w:pPr>
+          </w:p>
+        </w:tc>
+      </w:tr>
+      <w:tr>
+        <w:tc>
+          <w:tcPr>
+            <w:tcW w:w="5000" w:type="pct"/>
+            <w:gridSpan w:val="12"/>
+          </w:tcPr>
+          <w:p>
+            <w:pPr>
+              <w:ind w:left="350" w:hanging="350"/>
+              <w:rPr>
+                <w:rFonts w:ascii="Times New Roman" w:hAnsi="Times New Roman" w:cs="Times New Roman"/>
+                <w:sz w:val="20"/>
+                <w:szCs w:val="20"/>
+              </w:rPr>
+            </w:pPr>
+            <w:r>
+              <w:rPr>
+                <w:rFonts w:ascii="Times New Roman" w:hAnsi="Times New Roman" w:cs="Times New Roman"/>
+                <w:sz w:val="20"/>
+                <w:szCs w:val="20"/>
+              </w:rPr>
+              <w:t>Scott Moeller</w:t>
+            </w:r>
+            <w:r>
+              <w:rPr>
+                <w:rFonts w:ascii="Times New Roman" w:hAnsi="Times New Roman" w:cs="Times New Roman"/>
+                <w:sz w:val="20"/>
+                <w:szCs w:val="20"/>
+              </w:rPr>
+              <w:t xml:space="preserve">, </w:t>
+            </w:r>
+            <w:r>
+              <w:rPr>
+                <w:rFonts w:ascii="Times New Roman" w:hAnsi="Times New Roman" w:cs="Times New Roman"/>
+                <w:sz w:val="20"/>
+                <w:szCs w:val="20"/>
+              </w:rPr>
+              <w:t>Muhammad</w:t>
+            </w:r>
+            <w:r>
+              <w:rPr>
+                <w:rFonts w:ascii="Times New Roman" w:hAnsi="Times New Roman" w:cs="Times New Roman"/>
+                <w:sz w:val="20"/>
+                <w:szCs w:val="20"/>
+              </w:rPr>
+              <w:t xml:space="preserve"> Parvaz</w:t>
+            </w:r>
+            <w:r>
+              <w:rPr>
+                <w:rFonts w:ascii="Times New Roman" w:hAnsi="Times New Roman" w:cs="Times New Roman"/>
+                <w:sz w:val="20"/>
+                <w:szCs w:val="20"/>
+              </w:rPr>
+              <w:t xml:space="preserve">, </w:t>
+            </w:r>
+            <w:r>
+              <w:rPr>
+                <w:rFonts w:ascii="Times New Roman" w:hAnsi="Times New Roman" w:cs="Times New Roman"/>
+                <w:sz w:val="20"/>
+                <w:szCs w:val="20"/>
+              </w:rPr>
+              <w:t xml:space="preserve">Elena Shumay, Salina Wu, </w:t>
+            </w:r>
+            <w:r>
+              <w:rPr>
+                <w:rFonts w:ascii="Times New Roman" w:hAnsi="Times New Roman" w:cs="Times New Roman"/>
+                <w:b/>
+                <w:sz w:val="20"/>
+                <w:szCs w:val="20"/>
+              </w:rPr>
+              <w:t>Nicasia Beebe-Wang</w:t>
+            </w:r>
+            <w:r>
+              <w:rPr>
+                <w:rFonts w:ascii="Times New Roman" w:hAnsi="Times New Roman" w:cs="Times New Roman"/>
+                <w:sz w:val="20"/>
+                <w:szCs w:val="20"/>
+              </w:rPr>
+              <w:t xml:space="preserve">, Anna </w:t>
+            </w:r>
+            <w:r>
+              <w:rPr>
+                <w:rFonts w:ascii="Times New Roman" w:hAnsi="Times New Roman" w:cs="Times New Roman"/>
+                <w:sz w:val="20"/>
+                <w:szCs w:val="20"/>
+              </w:rPr>
+              <w:t>Konova, Michail Misyrlis, Nelly Alia-Klein, and Rita Z. Goldstein</w:t>
+            </w:r>
+            <w:r>
+              <w:rPr>
+                <w:rFonts w:ascii="Times New Roman" w:hAnsi="Times New Roman" w:cs="Times New Roman"/>
+                <w:sz w:val="20"/>
+                <w:szCs w:val="20"/>
+              </w:rPr>
+              <w:t>. “Monoamine polygenic liability in health and cocaine dependence: Imaging genetics study of aversiv</w:t>
+            </w:r>
+            <w:r>
+              <w:rPr>
+                <w:rFonts w:ascii="Times New Roman" w:hAnsi="Times New Roman" w:cs="Times New Roman"/>
+                <w:sz w:val="20"/>
+                <w:szCs w:val="20"/>
+              </w:rPr>
+              <w:t xml:space="preserve">e </w:t>
+            </w:r>
+            <w:r>
+              <w:rPr>
+                <w:rFonts w:ascii="Times New Roman" w:hAnsi="Times New Roman" w:cs="Times New Roman"/>
+                <w:sz w:val="20"/>
+                <w:szCs w:val="20"/>
+              </w:rPr>
+              <w:t>processing and associations with depression symptomology</w:t>
+            </w:r>
+            <w:r>
+              <w:rPr>
+                <w:rFonts w:ascii="Times New Roman" w:hAnsi="Times New Roman" w:cs="Times New Roman"/>
+                <w:sz w:val="20"/>
+                <w:szCs w:val="20"/>
+              </w:rPr>
+              <w:t>.</w:t>
+            </w:r>
+            <w:r>
+              <w:rPr>
+                <w:rFonts w:ascii="Times New Roman" w:hAnsi="Times New Roman" w:cs="Times New Roman"/>
+                <w:sz w:val="20"/>
+                <w:szCs w:val="20"/>
+              </w:rPr>
+              <w:t xml:space="preserve">” </w:t>
+            </w:r>
+            <w:r>
+              <w:rPr>
+                <w:rFonts w:ascii="Times New Roman" w:hAnsi="Times New Roman" w:cs="Times New Roman"/>
+                <w:i/>
+                <w:sz w:val="20"/>
+                <w:szCs w:val="20"/>
+              </w:rPr>
+              <w:t>Drug and Alcohol Dependence</w:t>
+            </w:r>
+            <w:r>
+              <w:rPr>
+                <w:rFonts w:ascii="Times New Roman" w:hAnsi="Times New Roman" w:cs="Times New Roman"/>
+                <w:sz w:val="20"/>
+                <w:szCs w:val="20"/>
+              </w:rPr>
+              <w:t>, 2014</w:t>
+            </w:r>
+            <w:r>
+              <w:rPr>
+                <w:rFonts w:ascii="Times New Roman" w:hAnsi="Times New Roman" w:cs="Times New Roman"/>
+                <w:sz w:val="20"/>
+                <w:szCs w:val="20"/>
+              </w:rPr>
+              <w:t>.</w:t>
+            </w:r>
+          </w:p>
+        </w:tc>
+      </w:tr>
+      <w:tr>
+        <w:tc>
+          <w:tcPr>
+            <w:tcW w:w="594" w:type="pct"/>
+          </w:tcPr>
+          <w:p>
+            <w:pPr>
+              <w:rPr>
+                <w:rFonts w:ascii="Times New Roman" w:hAnsi="Times New Roman" w:cs="Times New Roman"/>
+                <w:sz w:val="20"/>
+                <w:szCs w:val="20"/>
+              </w:rPr>
+            </w:pPr>
+          </w:p>
+        </w:tc>
+        <w:tc>
+          <w:tcPr>
+            <w:tcW w:w="490" w:type="pct"/>
+          </w:tcPr>
+          <w:p>
+            <w:pPr>
+              <w:rPr>
+                <w:rFonts w:ascii="Times New Roman" w:hAnsi="Times New Roman" w:cs="Times New Roman"/>
+                <w:sz w:val="20"/>
+                <w:szCs w:val="20"/>
+              </w:rPr>
+            </w:pPr>
+          </w:p>
+        </w:tc>
+        <w:tc>
+          <w:tcPr>
+            <w:tcW w:w="489" w:type="pct"/>
+          </w:tcPr>
+          <w:p>
+            <w:pPr>
+              <w:rPr>
+                <w:rFonts w:ascii="Times New Roman" w:hAnsi="Times New Roman" w:cs="Times New Roman"/>
+                <w:sz w:val="20"/>
+                <w:szCs w:val="20"/>
+              </w:rPr>
+            </w:pPr>
+          </w:p>
+        </w:tc>
+        <w:tc>
+          <w:tcPr>
+            <w:tcW w:w="489" w:type="pct"/>
+          </w:tcPr>
+          <w:p>
+            <w:pPr>
+              <w:rPr>
+                <w:rFonts w:ascii="Times New Roman" w:hAnsi="Times New Roman" w:cs="Times New Roman"/>
+                <w:sz w:val="20"/>
+                <w:szCs w:val="20"/>
+              </w:rPr>
+            </w:pPr>
+          </w:p>
+        </w:tc>
+        <w:tc>
+          <w:tcPr>
+            <w:tcW w:w="501" w:type="pct"/>
+            <w:gridSpan w:val="3"/>
+          </w:tcPr>
+          <w:p>
+            <w:pPr>
+              <w:rPr>
+                <w:rFonts w:ascii="Times New Roman" w:hAnsi="Times New Roman" w:cs="Times New Roman"/>
+                <w:sz w:val="20"/>
+                <w:szCs w:val="20"/>
+              </w:rPr>
+            </w:pPr>
+          </w:p>
+        </w:tc>
+        <w:tc>
+          <w:tcPr>
+            <w:tcW w:w="488" w:type="pct"/>
+          </w:tcPr>
+          <w:p>
+            <w:pPr>
+              <w:rPr>
+                <w:rFonts w:ascii="Times New Roman" w:hAnsi="Times New Roman" w:cs="Times New Roman"/>
+                <w:sz w:val="20"/>
+                <w:szCs w:val="20"/>
+              </w:rPr>
+            </w:pPr>
+          </w:p>
+        </w:tc>
+        <w:tc>
+          <w:tcPr>
+            <w:tcW w:w="489" w:type="pct"/>
+          </w:tcPr>
+          <w:p>
+            <w:pPr>
+              <w:rPr>
+                <w:rFonts w:ascii="Times New Roman" w:hAnsi="Times New Roman" w:cs="Times New Roman"/>
+                <w:sz w:val="20"/>
+                <w:szCs w:val="20"/>
+              </w:rPr>
+            </w:pPr>
+          </w:p>
+        </w:tc>
+        <w:tc>
+          <w:tcPr>
+            <w:tcW w:w="489" w:type="pct"/>
+          </w:tcPr>
+          <w:p>
+            <w:pPr>
+              <w:rPr>
+                <w:rFonts w:ascii="Times New Roman" w:hAnsi="Times New Roman" w:cs="Times New Roman"/>
+                <w:sz w:val="20"/>
+                <w:szCs w:val="20"/>
+              </w:rPr>
+            </w:pPr>
+          </w:p>
+        </w:tc>
+        <w:tc>
+          <w:tcPr>
+            <w:tcW w:w="489" w:type="pct"/>
+          </w:tcPr>
+          <w:p>
+            <w:pPr>
+              <w:rPr>
+                <w:rFonts w:ascii="Times New Roman" w:hAnsi="Times New Roman" w:cs="Times New Roman"/>
+                <w:sz w:val="20"/>
+                <w:szCs w:val="20"/>
+              </w:rPr>
+            </w:pPr>
+          </w:p>
+        </w:tc>
+        <w:tc>
+          <w:tcPr>
+            <w:tcW w:w="482" w:type="pct"/>
+          </w:tcPr>
+          <w:p>
+            <w:pPr>
+              <w:rPr>
+                <w:rFonts w:ascii="Times New Roman" w:hAnsi="Times New Roman" w:cs="Times New Roman"/>
+                <w:sz w:val="20"/>
+                <w:szCs w:val="20"/>
+              </w:rPr>
+            </w:pPr>
+          </w:p>
+        </w:tc>
+      </w:tr>
+      <w:tr>
+        <w:tc>
+          <w:tcPr>
+            <w:tcW w:w="5000" w:type="pct"/>
+            <w:gridSpan w:val="12"/>
+          </w:tcPr>
+          <w:p>
+            <w:pPr>
+              <w:ind w:left="350" w:hanging="350"/>
+              <w:rPr>
+                <w:rFonts w:ascii="Times New Roman" w:hAnsi="Times New Roman" w:cs="Times New Roman"/>
+                <w:sz w:val="20"/>
+                <w:szCs w:val="20"/>
+              </w:rPr>
+            </w:pPr>
+            <w:r>
+              <w:rPr>
+                <w:rFonts w:ascii="Times New Roman" w:hAnsi="Times New Roman" w:cs="Times New Roman"/>
+                <w:sz w:val="20"/>
+                <w:szCs w:val="20"/>
+              </w:rPr>
+              <w:t>Scott Moeller</w:t>
+            </w:r>
+            <w:r>
+              <w:rPr>
+                <w:rFonts w:ascii="Times New Roman" w:hAnsi="Times New Roman" w:cs="Times New Roman"/>
+                <w:sz w:val="20"/>
+                <w:szCs w:val="20"/>
+              </w:rPr>
+              <w:t xml:space="preserve">, </w:t>
+            </w:r>
+            <w:r>
+              <w:rPr>
+                <w:rFonts w:ascii="Times New Roman" w:hAnsi="Times New Roman" w:cs="Times New Roman"/>
+                <w:b/>
+                <w:sz w:val="20"/>
+                <w:szCs w:val="20"/>
+              </w:rPr>
+              <w:t>Nicasia Beebe-Wang</w:t>
+            </w:r>
+            <w:r>
+              <w:rPr>
+                <w:rFonts w:ascii="Times New Roman" w:hAnsi="Times New Roman" w:cs="Times New Roman"/>
+                <w:sz w:val="20"/>
+                <w:szCs w:val="20"/>
+              </w:rPr>
+              <w:t xml:space="preserve">, Patricia Woicik, Anna </w:t>
+            </w:r>
+            <w:r>
+              <w:rPr>
+                <w:rFonts w:ascii="Times New Roman" w:hAnsi="Times New Roman" w:cs="Times New Roman"/>
+                <w:sz w:val="20"/>
+                <w:szCs w:val="20"/>
+              </w:rPr>
+              <w:t>Konova, Thomas Maloney, and Rita Z. Goldstein.</w:t>
+            </w:r>
+            <w:r>
+              <w:rPr>
+                <w:rFonts w:ascii="Times New Roman" w:hAnsi="Times New Roman" w:cs="Times New Roman"/>
+                <w:sz w:val="20"/>
+                <w:szCs w:val="20"/>
+              </w:rPr>
+              <w:t xml:space="preserve"> </w:t>
+            </w:r>
+            <w:r>
+              <w:rPr>
+                <w:rFonts w:ascii="Times New Roman" w:hAnsi="Times New Roman" w:cs="Times New Roman"/>
+                <w:sz w:val="20"/>
+                <w:szCs w:val="20"/>
+              </w:rPr>
+              <w:t>“Choice to view cocaine images predicts concurrent and prospective drug use in cocaine addiction</w:t>
+            </w:r>
+            <w:r>
+              <w:rPr>
+                <w:rFonts w:ascii="Times New Roman" w:hAnsi="Times New Roman" w:cs="Times New Roman"/>
+                <w:sz w:val="20"/>
+                <w:szCs w:val="20"/>
+              </w:rPr>
+              <w:t>.</w:t>
+            </w:r>
+            <w:r>
+              <w:rPr>
+                <w:rFonts w:ascii="Times New Roman" w:hAnsi="Times New Roman" w:cs="Times New Roman"/>
+                <w:sz w:val="20"/>
+                <w:szCs w:val="20"/>
+              </w:rPr>
+              <w:t xml:space="preserve">” </w:t>
+            </w:r>
+            <w:r>
+              <w:rPr>
+                <w:rFonts w:ascii="Times New Roman" w:hAnsi="Times New Roman" w:cs="Times New Roman"/>
+                <w:i/>
+                <w:sz w:val="20"/>
+                <w:szCs w:val="20"/>
+              </w:rPr>
+              <w:t>Drug and Alcohol Dependence</w:t>
+            </w:r>
+            <w:r>
+              <w:rPr>
+                <w:rFonts w:ascii="Times New Roman" w:hAnsi="Times New Roman" w:cs="Times New Roman"/>
+                <w:sz w:val="20"/>
+                <w:szCs w:val="20"/>
+              </w:rPr>
+              <w:t>, 2013</w:t>
+            </w:r>
+            <w:r>
+              <w:rPr>
+                <w:rFonts w:ascii="Times New Roman" w:hAnsi="Times New Roman" w:cs="Times New Roman"/>
+                <w:sz w:val="20"/>
+                <w:szCs w:val="20"/>
+              </w:rPr>
+              <w:t>.</w:t>
+            </w:r>
+          </w:p>
+        </w:tc>
+      </w:tr>
+      <w:tr>
+        <w:tc>
+          <w:tcPr>
+            <w:tcW w:w="594" w:type="pct"/>
+          </w:tcPr>
+          <w:p>
+            <w:pPr>
+              <w:rPr>
+                <w:rFonts w:ascii="Times New Roman" w:hAnsi="Times New Roman" w:cs="Times New Roman"/>
+                <w:sz w:val="20"/>
+                <w:szCs w:val="20"/>
+              </w:rPr>
+            </w:pPr>
+          </w:p>
+        </w:tc>
+        <w:tc>
+          <w:tcPr>
+            <w:tcW w:w="490" w:type="pct"/>
+          </w:tcPr>
+          <w:p>
+            <w:pPr>
+              <w:rPr>
+                <w:rFonts w:ascii="Times New Roman" w:hAnsi="Times New Roman" w:cs="Times New Roman"/>
+                <w:sz w:val="20"/>
+                <w:szCs w:val="20"/>
+              </w:rPr>
+            </w:pPr>
             <w:bookmarkStart w:id="0" w:name="_GoBack"/>
             <w:bookmarkEnd w:id="0"/>
-            <w:r>
-              <w:rPr>
-                <w:rFonts w:ascii="Times New Roman" w:hAnsi="Times New Roman" w:cs="Times New Roman"/>
-                <w:i/>
-                <w:sz w:val="20"/>
-                <w:szCs w:val="20"/>
-              </w:rPr>
-              <w:t>ns</w:t>
-            </w:r>
-            <w:r>
-              <w:rPr>
-                <w:rFonts w:ascii="Times New Roman" w:hAnsi="Times New Roman" w:cs="Times New Roman"/>
-                <w:i/>
-                <w:sz w:val="20"/>
-                <w:szCs w:val="20"/>
-              </w:rPr>
-              <w:t xml:space="preserve">, </w:t>
-            </w:r>
-            <w:r>
-              <w:rPr>
-                <w:rFonts w:ascii="Times New Roman" w:hAnsi="Times New Roman" w:cs="Times New Roman"/>
-                <w:sz w:val="20"/>
-                <w:szCs w:val="20"/>
-              </w:rPr>
-              <w:t>2021</w:t>
-            </w:r>
-            <w:r>
-              <w:rPr>
-                <w:rFonts w:ascii="Times New Roman" w:hAnsi="Times New Roman" w:cs="Times New Roman"/>
-                <w:sz w:val="20"/>
-                <w:szCs w:val="20"/>
-              </w:rPr>
-              <w:t>.</w:t>
-            </w:r>
+          </w:p>
+        </w:tc>
+        <w:tc>
+          <w:tcPr>
+            <w:tcW w:w="489" w:type="pct"/>
+          </w:tcPr>
+          <w:p>
+            <w:pPr>
+              <w:rPr>
+                <w:rFonts w:ascii="Times New Roman" w:hAnsi="Times New Roman" w:cs="Times New Roman"/>
+                <w:sz w:val="20"/>
+                <w:szCs w:val="20"/>
+              </w:rPr>
+            </w:pPr>
+          </w:p>
+        </w:tc>
+        <w:tc>
+          <w:tcPr>
+            <w:tcW w:w="489" w:type="pct"/>
+          </w:tcPr>
+          <w:p>
+            <w:pPr>
+              <w:rPr>
+                <w:rFonts w:ascii="Times New Roman" w:hAnsi="Times New Roman" w:cs="Times New Roman"/>
+                <w:sz w:val="20"/>
+                <w:szCs w:val="20"/>
+              </w:rPr>
+            </w:pPr>
+          </w:p>
+        </w:tc>
+        <w:tc>
+          <w:tcPr>
+            <w:tcW w:w="501" w:type="pct"/>
+            <w:gridSpan w:val="3"/>
+          </w:tcPr>
+          <w:p>
+            <w:pPr>
+              <w:rPr>
+                <w:rFonts w:ascii="Times New Roman" w:hAnsi="Times New Roman" w:cs="Times New Roman"/>
+                <w:sz w:val="20"/>
+                <w:szCs w:val="20"/>
+              </w:rPr>
+            </w:pPr>
+          </w:p>
+        </w:tc>
+        <w:tc>
+          <w:tcPr>
+            <w:tcW w:w="488" w:type="pct"/>
+          </w:tcPr>
+          <w:p>
+            <w:pPr>
+              <w:rPr>
+                <w:rFonts w:ascii="Times New Roman" w:hAnsi="Times New Roman" w:cs="Times New Roman"/>
+                <w:sz w:val="20"/>
+                <w:szCs w:val="20"/>
+              </w:rPr>
+            </w:pPr>
+          </w:p>
+        </w:tc>
+        <w:tc>
+          <w:tcPr>
+            <w:tcW w:w="489" w:type="pct"/>
+          </w:tcPr>
+          <w:p>
+            <w:pPr>
+              <w:rPr>
+                <w:rFonts w:ascii="Times New Roman" w:hAnsi="Times New Roman" w:cs="Times New Roman"/>
+                <w:sz w:val="20"/>
+                <w:szCs w:val="20"/>
+              </w:rPr>
+            </w:pPr>
+          </w:p>
+        </w:tc>
+        <w:tc>
+          <w:tcPr>
+            <w:tcW w:w="489" w:type="pct"/>
+          </w:tcPr>
+          <w:p>
+            <w:pPr>
+              <w:rPr>
+                <w:rFonts w:ascii="Times New Roman" w:hAnsi="Times New Roman" w:cs="Times New Roman"/>
+                <w:sz w:val="20"/>
+                <w:szCs w:val="20"/>
+              </w:rPr>
+            </w:pPr>
+          </w:p>
+        </w:tc>
+        <w:tc>
+          <w:tcPr>
+            <w:tcW w:w="489" w:type="pct"/>
+          </w:tcPr>
+          <w:p>
+            <w:pPr>
+              <w:rPr>
+                <w:rFonts w:ascii="Times New Roman" w:hAnsi="Times New Roman" w:cs="Times New Roman"/>
+                <w:sz w:val="20"/>
+                <w:szCs w:val="20"/>
+              </w:rPr>
+            </w:pPr>
+          </w:p>
+        </w:tc>
+        <w:tc>
+          <w:tcPr>
+            <w:tcW w:w="482" w:type="pct"/>
+          </w:tcPr>
+          <w:p>
+            <w:pPr>
+              <w:rPr>
+                <w:rFonts w:ascii="Times New Roman" w:hAnsi="Times New Roman" w:cs="Times New Roman"/>
+                <w:sz w:val="20"/>
+                <w:szCs w:val="20"/>
+              </w:rPr>
+            </w:pPr>
           </w:p>
         </w:tc>
       </w:tr>
@@ -3757,152 +5408,247 @@
             <w:pPr>
               <w:rPr>
                 <w:rFonts w:ascii="Times New Roman" w:hAnsi="Times New Roman" w:cs="Times New Roman"/>
+                <w:sz w:val="20"/>
+                <w:szCs w:val="20"/>
+              </w:rPr>
+            </w:pPr>
+            <w:r>
+              <w:rPr>
+                <w:rFonts w:ascii="Times New Roman" w:hAnsi="Times New Roman" w:cs="Times New Roman"/>
+                <w:sz w:val="20"/>
+                <w:szCs w:val="20"/>
+              </w:rPr>
+              <w:t>Scott Moeller</w:t>
+            </w:r>
+            <w:r>
+              <w:rPr>
+                <w:rFonts w:ascii="Times New Roman" w:hAnsi="Times New Roman" w:cs="Times New Roman"/>
+                <w:sz w:val="20"/>
+                <w:szCs w:val="20"/>
+              </w:rPr>
+              <w:t xml:space="preserve">, </w:t>
+            </w:r>
+            <w:r>
+              <w:rPr>
+                <w:rFonts w:ascii="Times New Roman" w:hAnsi="Times New Roman" w:cs="Times New Roman"/>
+                <w:sz w:val="20"/>
+                <w:szCs w:val="20"/>
+              </w:rPr>
+              <w:t>Muhammad</w:t>
+            </w:r>
+            <w:r>
+              <w:rPr>
+                <w:rFonts w:ascii="Times New Roman" w:hAnsi="Times New Roman" w:cs="Times New Roman"/>
+                <w:sz w:val="20"/>
+                <w:szCs w:val="20"/>
+              </w:rPr>
+              <w:t xml:space="preserve"> Parvaz</w:t>
+            </w:r>
+            <w:r>
+              <w:rPr>
+                <w:rFonts w:ascii="Times New Roman" w:hAnsi="Times New Roman" w:cs="Times New Roman"/>
+                <w:sz w:val="20"/>
+                <w:szCs w:val="20"/>
+              </w:rPr>
+              <w:t xml:space="preserve">, </w:t>
+            </w:r>
+            <w:r>
+              <w:rPr>
+                <w:rFonts w:ascii="Times New Roman" w:hAnsi="Times New Roman" w:cs="Times New Roman"/>
+                <w:sz w:val="20"/>
+                <w:szCs w:val="20"/>
+              </w:rPr>
+              <w:t>Elena Shumay</w:t>
+            </w:r>
+            <w:r>
+              <w:rPr>
+                <w:rFonts w:ascii="Times New Roman" w:hAnsi="Times New Roman" w:cs="Times New Roman"/>
+                <w:sz w:val="20"/>
+                <w:szCs w:val="20"/>
+              </w:rPr>
+              <w:t xml:space="preserve">, </w:t>
+            </w:r>
+            <w:r>
+              <w:rPr>
+                <w:rFonts w:ascii="Times New Roman" w:hAnsi="Times New Roman" w:cs="Times New Roman"/>
                 <w:b/>
                 <w:sz w:val="20"/>
                 <w:szCs w:val="20"/>
               </w:rPr>
-            </w:pPr>
+              <w:t>Nicasia Beebe-Wang</w:t>
+            </w:r>
+            <w:r>
+              <w:rPr>
+                <w:rFonts w:ascii="Times New Roman" w:hAnsi="Times New Roman" w:cs="Times New Roman"/>
+                <w:sz w:val="20"/>
+                <w:szCs w:val="20"/>
+              </w:rPr>
+              <w:t xml:space="preserve">, </w:t>
+            </w:r>
+            <w:r>
+              <w:rPr>
+                <w:rFonts w:ascii="Times New Roman" w:hAnsi="Times New Roman" w:cs="Times New Roman"/>
+                <w:sz w:val="20"/>
+                <w:szCs w:val="20"/>
+              </w:rPr>
+              <w:t>Anna Konova</w:t>
+            </w:r>
+            <w:r>
+              <w:rPr>
+                <w:rFonts w:ascii="Times New Roman" w:hAnsi="Times New Roman" w:cs="Times New Roman"/>
+                <w:sz w:val="20"/>
+                <w:szCs w:val="20"/>
+              </w:rPr>
+              <w:t xml:space="preserve">, </w:t>
+            </w:r>
+            <w:r>
+              <w:rPr>
+                <w:rFonts w:ascii="Times New Roman" w:hAnsi="Times New Roman" w:cs="Times New Roman"/>
+                <w:sz w:val="20"/>
+                <w:szCs w:val="20"/>
+              </w:rPr>
+              <w:t>Nelly Alia-Klein</w:t>
+            </w:r>
+            <w:r>
+              <w:rPr>
+                <w:rFonts w:ascii="Times New Roman" w:hAnsi="Times New Roman" w:cs="Times New Roman"/>
+                <w:sz w:val="20"/>
+                <w:szCs w:val="20"/>
+              </w:rPr>
+              <w:t xml:space="preserve">, </w:t>
+            </w:r>
+            <w:r>
+              <w:rPr>
+                <w:rFonts w:ascii="Times New Roman" w:hAnsi="Times New Roman" w:cs="Times New Roman"/>
+                <w:sz w:val="20"/>
+                <w:szCs w:val="20"/>
+              </w:rPr>
+              <w:t xml:space="preserve">Nora D. </w:t>
+            </w:r>
+            <w:r>
+              <w:rPr>
+                <w:rFonts w:ascii="Times New Roman" w:hAnsi="Times New Roman" w:cs="Times New Roman"/>
+                <w:sz w:val="20"/>
+                <w:szCs w:val="20"/>
+              </w:rPr>
+              <w:t>Volkow,</w:t>
+            </w:r>
+            <w:r>
+              <w:rPr>
+                <w:rFonts w:ascii="Times New Roman" w:hAnsi="Times New Roman" w:cs="Times New Roman"/>
+                <w:sz w:val="20"/>
+                <w:szCs w:val="20"/>
+              </w:rPr>
+              <w:t xml:space="preserve"> </w:t>
+            </w:r>
+          </w:p>
+          <w:p>
+            <w:pPr>
+              <w:rPr>
+                <w:rFonts w:ascii="Times New Roman" w:hAnsi="Times New Roman" w:cs="Times New Roman"/>
+                <w:i/>
+                <w:sz w:val="20"/>
+                <w:szCs w:val="20"/>
+              </w:rPr>
+            </w:pPr>
+            <w:r>
+              <w:rPr>
+                <w:rFonts w:ascii="Times New Roman" w:hAnsi="Times New Roman" w:cs="Times New Roman"/>
+                <w:sz w:val="20"/>
+                <w:szCs w:val="20"/>
+              </w:rPr>
+              <w:t xml:space="preserve">       and Rita Z.</w:t>
+            </w:r>
+            <w:r>
+              <w:rPr>
+                <w:rFonts w:ascii="Times New Roman" w:hAnsi="Times New Roman" w:cs="Times New Roman"/>
+                <w:sz w:val="20"/>
+                <w:szCs w:val="20"/>
+              </w:rPr>
+              <w:t xml:space="preserve"> Goldstein. “Gene × abstinence effects on drug cue reactivity in addiction: multimodal evidence</w:t>
+            </w:r>
+            <w:r>
+              <w:rPr>
+                <w:rFonts w:ascii="Times New Roman" w:hAnsi="Times New Roman" w:cs="Times New Roman"/>
+                <w:sz w:val="20"/>
+                <w:szCs w:val="20"/>
+              </w:rPr>
+              <w:t>.</w:t>
+            </w:r>
+            <w:r>
+              <w:rPr>
+                <w:rFonts w:ascii="Times New Roman" w:hAnsi="Times New Roman" w:cs="Times New Roman"/>
+                <w:sz w:val="20"/>
+                <w:szCs w:val="20"/>
+              </w:rPr>
+              <w:t xml:space="preserve">” </w:t>
+            </w:r>
+            <w:r>
+              <w:rPr>
+                <w:rFonts w:ascii="Times New Roman" w:hAnsi="Times New Roman" w:cs="Times New Roman"/>
+                <w:i/>
+                <w:sz w:val="20"/>
+                <w:szCs w:val="20"/>
+              </w:rPr>
+              <w:t xml:space="preserve">Journal of </w:t>
+            </w:r>
+          </w:p>
+          <w:p>
+            <w:pPr>
+              <w:rPr>
+                <w:rFonts w:ascii="Times New Roman" w:hAnsi="Times New Roman" w:cs="Times New Roman"/>
+                <w:sz w:val="20"/>
+                <w:szCs w:val="20"/>
+              </w:rPr>
+            </w:pPr>
+            <w:r>
+              <w:rPr>
+                <w:rFonts w:ascii="Times New Roman" w:hAnsi="Times New Roman" w:cs="Times New Roman"/>
+                <w:i/>
+                <w:sz w:val="20"/>
+                <w:szCs w:val="20"/>
+              </w:rPr>
+              <w:t xml:space="preserve">       </w:t>
+            </w:r>
+            <w:r>
+              <w:rPr>
+                <w:rFonts w:ascii="Times New Roman" w:hAnsi="Times New Roman" w:cs="Times New Roman"/>
+                <w:i/>
+                <w:sz w:val="20"/>
+                <w:szCs w:val="20"/>
+              </w:rPr>
+              <w:t>Neuroscience</w:t>
+            </w:r>
+            <w:r>
+              <w:rPr>
+                <w:rFonts w:ascii="Times New Roman" w:hAnsi="Times New Roman" w:cs="Times New Roman"/>
+                <w:sz w:val="20"/>
+                <w:szCs w:val="20"/>
+              </w:rPr>
+              <w:t>, 2013</w:t>
+            </w:r>
+            <w:r>
+              <w:rPr>
+                <w:rFonts w:ascii="Times New Roman" w:hAnsi="Times New Roman" w:cs="Times New Roman"/>
+                <w:sz w:val="20"/>
+                <w:szCs w:val="20"/>
+              </w:rPr>
+              <w:t>.</w:t>
+            </w:r>
           </w:p>
         </w:tc>
       </w:tr>
       <w:tr>
         <w:tc>
           <w:tcPr>
-            <w:tcW w:w="5000" w:type="pct"/>
-            <w:gridSpan w:val="12"/>
-          </w:tcPr>
-          <w:p>
-            <w:pPr>
-              <w:rPr>
-                <w:rFonts w:ascii="Times New Roman" w:hAnsi="Times New Roman" w:cs="Times New Roman"/>
-                <w:sz w:val="20"/>
-                <w:szCs w:val="20"/>
-              </w:rPr>
-            </w:pPr>
-            <w:r>
-              <w:rPr>
-                <w:rFonts w:ascii="Times New Roman" w:hAnsi="Times New Roman" w:cs="Times New Roman"/>
-                <w:b/>
-                <w:sz w:val="20"/>
-                <w:szCs w:val="20"/>
-              </w:rPr>
-              <w:t>Nicasia Beebe-Wang</w:t>
-            </w:r>
-            <w:r>
-              <w:rPr>
-                <w:rFonts w:ascii="Times New Roman" w:hAnsi="Times New Roman" w:cs="Times New Roman"/>
-                <w:b/>
-                <w:sz w:val="20"/>
-                <w:szCs w:val="20"/>
-              </w:rPr>
-              <w:t>*</w:t>
-            </w:r>
-            <w:r>
-              <w:rPr>
-                <w:rFonts w:ascii="Times New Roman" w:hAnsi="Times New Roman" w:cs="Times New Roman"/>
-                <w:sz w:val="20"/>
-                <w:szCs w:val="20"/>
-              </w:rPr>
-              <w:t>, Alex Okeson*, Tim Althoff**, and Su-In Lee**. “</w:t>
-            </w:r>
-            <w:r>
-              <w:rPr>
-                <w:rFonts w:ascii="Times New Roman" w:hAnsi="Times New Roman" w:cs="Times New Roman"/>
-                <w:sz w:val="20"/>
-                <w:szCs w:val="20"/>
-              </w:rPr>
-              <w:t>Efficient and Explainable Risk Assessments for</w:t>
-            </w:r>
-            <w:r>
-              <w:rPr>
-                <w:rFonts w:ascii="Times New Roman" w:hAnsi="Times New Roman" w:cs="Times New Roman"/>
-                <w:sz w:val="20"/>
-                <w:szCs w:val="20"/>
-              </w:rPr>
-              <w:t xml:space="preserve"> </w:t>
-            </w:r>
-          </w:p>
-          <w:p>
-            <w:pPr>
-              <w:rPr>
-                <w:rFonts w:ascii="Times New Roman" w:hAnsi="Times New Roman" w:cs="Times New Roman"/>
-                <w:sz w:val="20"/>
-                <w:szCs w:val="20"/>
-              </w:rPr>
-            </w:pPr>
-            <w:r>
-              <w:rPr>
-                <w:rFonts w:ascii="Times New Roman" w:hAnsi="Times New Roman" w:cs="Times New Roman"/>
-                <w:sz w:val="20"/>
-                <w:szCs w:val="20"/>
-              </w:rPr>
-              <w:t xml:space="preserve">       </w:t>
-            </w:r>
-            <w:r>
-              <w:rPr>
-                <w:rFonts w:ascii="Times New Roman" w:hAnsi="Times New Roman" w:cs="Times New Roman"/>
-                <w:sz w:val="20"/>
-                <w:szCs w:val="20"/>
-              </w:rPr>
-              <w:t>Imminent Dementia in an Aging Cohort Study</w:t>
-            </w:r>
-            <w:r>
-              <w:rPr>
-                <w:rFonts w:ascii="Times New Roman" w:hAnsi="Times New Roman" w:cs="Times New Roman"/>
-                <w:sz w:val="20"/>
-                <w:szCs w:val="20"/>
-              </w:rPr>
-              <w:t xml:space="preserve">.” </w:t>
-            </w:r>
-            <w:r>
-              <w:rPr>
-                <w:rFonts w:ascii="Times New Roman" w:hAnsi="Times New Roman" w:cs="Times New Roman"/>
-                <w:i/>
-                <w:sz w:val="20"/>
-                <w:szCs w:val="20"/>
-              </w:rPr>
-              <w:t>IEEE Journal of B</w:t>
-            </w:r>
-            <w:r>
-              <w:rPr>
-                <w:rFonts w:ascii="Times New Roman" w:hAnsi="Times New Roman" w:cs="Times New Roman"/>
-                <w:i/>
-                <w:sz w:val="20"/>
-                <w:szCs w:val="20"/>
-              </w:rPr>
-              <w:t>iomedical and Health Informatics</w:t>
-            </w:r>
-            <w:r>
-              <w:rPr>
-                <w:rFonts w:ascii="Times New Roman" w:hAnsi="Times New Roman" w:cs="Times New Roman"/>
-                <w:sz w:val="20"/>
-                <w:szCs w:val="20"/>
-              </w:rPr>
-              <w:t>, 2021</w:t>
-            </w:r>
-            <w:r>
-              <w:rPr>
-                <w:rFonts w:ascii="Times New Roman" w:hAnsi="Times New Roman" w:cs="Times New Roman"/>
-                <w:i/>
-                <w:sz w:val="20"/>
-                <w:szCs w:val="20"/>
-              </w:rPr>
-              <w:t xml:space="preserve">. </w:t>
-            </w:r>
-          </w:p>
-        </w:tc>
-      </w:tr>
-      <w:tr>
-        <w:tc>
-          <w:tcPr>
             <w:tcW w:w="594" w:type="pct"/>
           </w:tcPr>
           <w:p>
             <w:pPr>
               <w:rPr>
                 <w:rFonts w:ascii="Times New Roman" w:hAnsi="Times New Roman" w:cs="Times New Roman"/>
-                <w:sz w:val="20"/>
-                <w:szCs w:val="20"/>
+                <w:sz w:val="14"/>
+                <w:szCs w:val="14"/>
               </w:rPr>
             </w:pPr>
           </w:p>
@@ -3915,8 +5661,8 @@
             <w:pPr>
               <w:rPr>
                 <w:rFonts w:ascii="Times New Roman" w:hAnsi="Times New Roman" w:cs="Times New Roman"/>
-                <w:sz w:val="20"/>
-                <w:szCs w:val="20"/>
+                <w:sz w:val="14"/>
+                <w:szCs w:val="14"/>
               </w:rPr>
             </w:pPr>
           </w:p>
@@ -3929,8 +5675,8 @@
             <w:pPr>
               <w:rPr>
                 <w:rFonts w:ascii="Times New Roman" w:hAnsi="Times New Roman" w:cs="Times New Roman"/>
-                <w:sz w:val="20"/>
-                <w:szCs w:val="20"/>
+                <w:sz w:val="14"/>
+                <w:szCs w:val="14"/>
               </w:rPr>
             </w:pPr>
           </w:p>
@@ -3943,8 +5689,8 @@
             <w:pPr>
               <w:rPr>
                 <w:rFonts w:ascii="Times New Roman" w:hAnsi="Times New Roman" w:cs="Times New Roman"/>
-                <w:sz w:val="20"/>
-                <w:szCs w:val="20"/>
+                <w:sz w:val="14"/>
+                <w:szCs w:val="14"/>
               </w:rPr>
             </w:pPr>
           </w:p>
@@ -3958,8 +5704,8 @@
             <w:pPr>
               <w:rPr>
                 <w:rFonts w:ascii="Times New Roman" w:hAnsi="Times New Roman" w:cs="Times New Roman"/>
-                <w:sz w:val="20"/>
-                <w:szCs w:val="20"/>
+                <w:sz w:val="14"/>
+                <w:szCs w:val="14"/>
               </w:rPr>
             </w:pPr>
           </w:p>
@@ -3972,8 +5718,8 @@
             <w:pPr>
               <w:rPr>
                 <w:rFonts w:ascii="Times New Roman" w:hAnsi="Times New Roman" w:cs="Times New Roman"/>
-                <w:sz w:val="20"/>
-                <w:szCs w:val="20"/>
+                <w:sz w:val="14"/>
+                <w:szCs w:val="14"/>
               </w:rPr>
             </w:pPr>
           </w:p>
@@ -3986,8 +5732,8 @@
             <w:pPr>
               <w:rPr>
                 <w:rFonts w:ascii="Times New Roman" w:hAnsi="Times New Roman" w:cs="Times New Roman"/>
-                <w:sz w:val="20"/>
-                <w:szCs w:val="20"/>
+                <w:sz w:val="14"/>
+                <w:szCs w:val="14"/>
               </w:rPr>
             </w:pPr>
           </w:p>
@@ -4000,8 +5746,8 @@
             <w:pPr>
               <w:rPr>
                 <w:rFonts w:ascii="Times New Roman" w:hAnsi="Times New Roman" w:cs="Times New Roman"/>
-                <w:sz w:val="20"/>
-                <w:szCs w:val="20"/>
+                <w:sz w:val="14"/>
+                <w:szCs w:val="14"/>
               </w:rPr>
             </w:pPr>
           </w:p>
@@ -4014,8 +5760,8 @@
             <w:pPr>
               <w:rPr>
                 <w:rFonts w:ascii="Times New Roman" w:hAnsi="Times New Roman" w:cs="Times New Roman"/>
-                <w:sz w:val="20"/>
-                <w:szCs w:val="20"/>
+                <w:sz w:val="14"/>
+                <w:szCs w:val="14"/>
               </w:rPr>
             </w:pPr>
           </w:p>
@@ -4028,1768 +5774,8 @@
             <w:pPr>
               <w:rPr>
                 <w:rFonts w:ascii="Times New Roman" w:hAnsi="Times New Roman" w:cs="Times New Roman"/>
-                <w:sz w:val="20"/>
-                <w:szCs w:val="20"/>
-              </w:rPr>
-            </w:pPr>
-          </w:p>
-        </w:tc>
-      </w:tr>
-      <w:tr>
-        <w:tc>
-          <w:tcPr>
-            <w:tcW w:w="5000" w:type="pct"/>
-            <w:gridSpan w:val="12"/>
-          </w:tcPr>
-          <w:p>
-            <w:pPr>
-              <w:rPr>
-                <w:rFonts w:ascii="Times New Roman" w:hAnsi="Times New Roman" w:cs="Times New Roman"/>
-                <w:sz w:val="20"/>
-                <w:szCs w:val="20"/>
-              </w:rPr>
-            </w:pPr>
-            <w:r>
-              <w:rPr>
-                <w:rFonts w:ascii="Times New Roman" w:hAnsi="Times New Roman" w:cs="Times New Roman"/>
-                <w:b/>
-                <w:sz w:val="20"/>
-                <w:szCs w:val="20"/>
-              </w:rPr>
-              <w:t>Nicasia Beebe-Wang</w:t>
-            </w:r>
-            <w:r>
-              <w:rPr>
-                <w:rFonts w:ascii="Times New Roman" w:hAnsi="Times New Roman" w:cs="Times New Roman"/>
-                <w:sz w:val="20"/>
-                <w:szCs w:val="20"/>
-              </w:rPr>
-              <w:t>,</w:t>
-            </w:r>
-            <w:r>
-              <w:rPr>
-                <w:rFonts w:ascii="Times New Roman" w:hAnsi="Times New Roman" w:cs="Times New Roman"/>
-                <w:b/>
-                <w:sz w:val="20"/>
-                <w:szCs w:val="20"/>
-              </w:rPr>
-              <w:t xml:space="preserve"> </w:t>
-            </w:r>
-            <w:r>
-              <w:rPr>
-                <w:rFonts w:ascii="Times New Roman" w:hAnsi="Times New Roman" w:cs="Times New Roman"/>
-                <w:sz w:val="20"/>
-                <w:szCs w:val="20"/>
-              </w:rPr>
-              <w:t>S</w:t>
-            </w:r>
-            <w:r>
-              <w:rPr>
-                <w:rFonts w:ascii="Times New Roman" w:hAnsi="Times New Roman" w:cs="Times New Roman"/>
-                <w:sz w:val="20"/>
-                <w:szCs w:val="20"/>
-              </w:rPr>
-              <w:t>afiye Celik</w:t>
-            </w:r>
-            <w:r>
-              <w:rPr>
-                <w:rFonts w:ascii="Times New Roman" w:hAnsi="Times New Roman" w:cs="Times New Roman"/>
-                <w:sz w:val="20"/>
-                <w:szCs w:val="20"/>
-              </w:rPr>
-              <w:t xml:space="preserve">, </w:t>
-            </w:r>
-            <w:r>
-              <w:rPr>
-                <w:rFonts w:ascii="Times New Roman" w:hAnsi="Times New Roman" w:cs="Times New Roman"/>
-                <w:sz w:val="20"/>
-                <w:szCs w:val="20"/>
-              </w:rPr>
-              <w:t>Pascal Sturmfels</w:t>
-            </w:r>
-            <w:r>
-              <w:rPr>
-                <w:rFonts w:ascii="Times New Roman" w:hAnsi="Times New Roman" w:cs="Times New Roman"/>
-                <w:sz w:val="20"/>
-                <w:szCs w:val="20"/>
-              </w:rPr>
-              <w:t xml:space="preserve">, </w:t>
-            </w:r>
-            <w:r>
-              <w:rPr>
-                <w:rFonts w:ascii="Times New Roman" w:hAnsi="Times New Roman" w:cs="Times New Roman"/>
-                <w:sz w:val="20"/>
-                <w:szCs w:val="20"/>
-              </w:rPr>
-              <w:t xml:space="preserve">Sara Mostafavi S*, and Su-In Lee*. </w:t>
-            </w:r>
-            <w:r>
-              <w:rPr>
-                <w:rFonts w:ascii="Times New Roman" w:hAnsi="Times New Roman" w:cs="Times New Roman"/>
-                <w:sz w:val="20"/>
-                <w:szCs w:val="20"/>
-              </w:rPr>
-              <w:t xml:space="preserve"> “MD-AD: Multi-task deep learning </w:t>
-            </w:r>
-          </w:p>
-          <w:p>
-            <w:pPr>
-              <w:rPr>
-                <w:rFonts w:ascii="Times New Roman" w:hAnsi="Times New Roman" w:cs="Times New Roman"/>
-                <w:sz w:val="20"/>
-                <w:szCs w:val="20"/>
-              </w:rPr>
-            </w:pPr>
-            <w:r>
-              <w:rPr>
-                <w:rFonts w:ascii="Times New Roman" w:hAnsi="Times New Roman" w:cs="Times New Roman"/>
-                <w:sz w:val="20"/>
-                <w:szCs w:val="20"/>
-              </w:rPr>
-              <w:t xml:space="preserve">       </w:t>
-            </w:r>
-            <w:r>
-              <w:rPr>
-                <w:rFonts w:ascii="Times New Roman" w:hAnsi="Times New Roman" w:cs="Times New Roman"/>
-                <w:sz w:val="20"/>
-                <w:szCs w:val="20"/>
-              </w:rPr>
-              <w:t>for Alz</w:t>
-            </w:r>
-            <w:r>
-              <w:rPr>
-                <w:rFonts w:ascii="Times New Roman" w:hAnsi="Times New Roman" w:cs="Times New Roman"/>
-                <w:sz w:val="20"/>
-                <w:szCs w:val="20"/>
-              </w:rPr>
-              <w:t>heimer’s disease neuropathology.</w:t>
-            </w:r>
-            <w:r>
-              <w:rPr>
-                <w:rFonts w:ascii="Times New Roman" w:hAnsi="Times New Roman" w:cs="Times New Roman"/>
-                <w:sz w:val="20"/>
-                <w:szCs w:val="20"/>
-              </w:rPr>
-              <w:t xml:space="preserve">” </w:t>
-            </w:r>
-            <w:r>
-              <w:rPr>
-                <w:rFonts w:ascii="Times New Roman" w:hAnsi="Times New Roman" w:cs="Times New Roman"/>
-                <w:i/>
-                <w:sz w:val="20"/>
-                <w:szCs w:val="20"/>
-              </w:rPr>
-              <w:t>ICML Workshop on Computational Biology</w:t>
-            </w:r>
-            <w:r>
-              <w:rPr>
-                <w:rFonts w:ascii="Times New Roman" w:hAnsi="Times New Roman" w:cs="Times New Roman"/>
-                <w:sz w:val="20"/>
-                <w:szCs w:val="20"/>
-              </w:rPr>
-              <w:t>, 2019</w:t>
-            </w:r>
-            <w:r>
-              <w:rPr>
-                <w:rFonts w:ascii="Times New Roman" w:hAnsi="Times New Roman" w:cs="Times New Roman"/>
-                <w:sz w:val="20"/>
-                <w:szCs w:val="20"/>
-              </w:rPr>
-              <w:t xml:space="preserve"> (</w:t>
-            </w:r>
-            <w:r>
-              <w:rPr>
-                <w:rFonts w:ascii="Times New Roman" w:hAnsi="Times New Roman" w:cs="Times New Roman"/>
-                <w:sz w:val="20"/>
-                <w:szCs w:val="20"/>
-              </w:rPr>
-              <w:t>Spotlight Talk).</w:t>
-            </w:r>
-          </w:p>
-        </w:tc>
-      </w:tr>
-      <w:tr>
-        <w:tc>
-          <w:tcPr>
-            <w:tcW w:w="594" w:type="pct"/>
-          </w:tcPr>
-          <w:p>
-            <w:pPr>
-              <w:rPr>
-                <w:rFonts w:ascii="Times New Roman" w:hAnsi="Times New Roman" w:cs="Times New Roman"/>
-                <w:sz w:val="20"/>
-                <w:szCs w:val="20"/>
-              </w:rPr>
-            </w:pPr>
-          </w:p>
-        </w:tc>
-        <w:tc>
-          <w:tcPr>
-            <w:tcW w:w="490" w:type="pct"/>
-          </w:tcPr>
-          <w:p>
-            <w:pPr>
-              <w:rPr>
-                <w:rFonts w:ascii="Times New Roman" w:hAnsi="Times New Roman" w:cs="Times New Roman"/>
-                <w:sz w:val="20"/>
-                <w:szCs w:val="20"/>
-              </w:rPr>
-            </w:pPr>
-          </w:p>
-        </w:tc>
-        <w:tc>
-          <w:tcPr>
-            <w:tcW w:w="489" w:type="pct"/>
-          </w:tcPr>
-          <w:p>
-            <w:pPr>
-              <w:rPr>
-                <w:rFonts w:ascii="Times New Roman" w:hAnsi="Times New Roman" w:cs="Times New Roman"/>
-                <w:sz w:val="20"/>
-                <w:szCs w:val="20"/>
-              </w:rPr>
-            </w:pPr>
-          </w:p>
-        </w:tc>
-        <w:tc>
-          <w:tcPr>
-            <w:tcW w:w="489" w:type="pct"/>
-          </w:tcPr>
-          <w:p>
-            <w:pPr>
-              <w:rPr>
-                <w:rFonts w:ascii="Times New Roman" w:hAnsi="Times New Roman" w:cs="Times New Roman"/>
-                <w:sz w:val="20"/>
-                <w:szCs w:val="20"/>
-              </w:rPr>
-            </w:pPr>
-          </w:p>
-        </w:tc>
-        <w:tc>
-          <w:tcPr>
-            <w:tcW w:w="501" w:type="pct"/>
-            <w:gridSpan w:val="3"/>
-          </w:tcPr>
-          <w:p>
-            <w:pPr>
-              <w:rPr>
-                <w:rFonts w:ascii="Times New Roman" w:hAnsi="Times New Roman" w:cs="Times New Roman"/>
-                <w:sz w:val="20"/>
-                <w:szCs w:val="20"/>
-              </w:rPr>
-            </w:pPr>
-          </w:p>
-        </w:tc>
-        <w:tc>
-          <w:tcPr>
-            <w:tcW w:w="488" w:type="pct"/>
-          </w:tcPr>
-          <w:p>
-            <w:pPr>
-              <w:rPr>
-                <w:rFonts w:ascii="Times New Roman" w:hAnsi="Times New Roman" w:cs="Times New Roman"/>
-                <w:sz w:val="20"/>
-                <w:szCs w:val="20"/>
-              </w:rPr>
-            </w:pPr>
-          </w:p>
-        </w:tc>
-        <w:tc>
-          <w:tcPr>
-            <w:tcW w:w="489" w:type="pct"/>
-          </w:tcPr>
-          <w:p>
-            <w:pPr>
-              <w:rPr>
-                <w:rFonts w:ascii="Times New Roman" w:hAnsi="Times New Roman" w:cs="Times New Roman"/>
-                <w:sz w:val="20"/>
-                <w:szCs w:val="20"/>
-              </w:rPr>
-            </w:pPr>
-          </w:p>
-        </w:tc>
-        <w:tc>
-          <w:tcPr>
-            <w:tcW w:w="489" w:type="pct"/>
-          </w:tcPr>
-          <w:p>
-            <w:pPr>
-              <w:rPr>
-                <w:rFonts w:ascii="Times New Roman" w:hAnsi="Times New Roman" w:cs="Times New Roman"/>
-                <w:sz w:val="20"/>
-                <w:szCs w:val="20"/>
-              </w:rPr>
-            </w:pPr>
-          </w:p>
-        </w:tc>
-        <w:tc>
-          <w:tcPr>
-            <w:tcW w:w="489" w:type="pct"/>
-          </w:tcPr>
-          <w:p>
-            <w:pPr>
-              <w:rPr>
-                <w:rFonts w:ascii="Times New Roman" w:hAnsi="Times New Roman" w:cs="Times New Roman"/>
-                <w:sz w:val="20"/>
-                <w:szCs w:val="20"/>
-              </w:rPr>
-            </w:pPr>
-          </w:p>
-        </w:tc>
-        <w:tc>
-          <w:tcPr>
-            <w:tcW w:w="482" w:type="pct"/>
-          </w:tcPr>
-          <w:p>
-            <w:pPr>
-              <w:rPr>
-                <w:rFonts w:ascii="Times New Roman" w:hAnsi="Times New Roman" w:cs="Times New Roman"/>
-                <w:sz w:val="20"/>
-                <w:szCs w:val="20"/>
-              </w:rPr>
-            </w:pPr>
-          </w:p>
-        </w:tc>
-      </w:tr>
-      <w:tr>
-        <w:tc>
-          <w:tcPr>
-            <w:tcW w:w="5000" w:type="pct"/>
-            <w:gridSpan w:val="12"/>
-          </w:tcPr>
-          <w:p>
-            <w:pPr>
-              <w:rPr>
-                <w:rFonts w:ascii="Times New Roman" w:hAnsi="Times New Roman" w:cs="Times New Roman"/>
-                <w:sz w:val="20"/>
-                <w:szCs w:val="20"/>
-              </w:rPr>
-            </w:pPr>
-            <w:r>
-              <w:rPr>
-                <w:rFonts w:ascii="Times New Roman" w:hAnsi="Times New Roman" w:cs="Times New Roman"/>
-                <w:b/>
-                <w:sz w:val="20"/>
-                <w:szCs w:val="20"/>
-              </w:rPr>
-              <w:t>Nicasia Beebe-Wang</w:t>
-            </w:r>
-            <w:r>
-              <w:rPr>
-                <w:rFonts w:ascii="Times New Roman" w:hAnsi="Times New Roman" w:cs="Times New Roman"/>
-                <w:sz w:val="20"/>
-                <w:szCs w:val="20"/>
-              </w:rPr>
-              <w:t>. “</w:t>
-            </w:r>
-            <w:r>
-              <w:rPr>
-                <w:rFonts w:ascii="Times New Roman" w:hAnsi="Times New Roman" w:cs="Times New Roman"/>
-                <w:sz w:val="20"/>
-                <w:szCs w:val="20"/>
-              </w:rPr>
-              <w:t xml:space="preserve">Towards Learning Regulatory Elements of Promoter Sequences </w:t>
-            </w:r>
-            <w:r>
-              <w:rPr>
-                <w:rFonts w:ascii="Times New Roman" w:hAnsi="Times New Roman" w:cs="Times New Roman"/>
-                <w:sz w:val="20"/>
-                <w:szCs w:val="20"/>
-              </w:rPr>
-              <w:t>with</w:t>
-            </w:r>
-            <w:r>
-              <w:rPr>
-                <w:rFonts w:ascii="Times New Roman" w:hAnsi="Times New Roman" w:cs="Times New Roman"/>
-                <w:sz w:val="20"/>
-                <w:szCs w:val="20"/>
-              </w:rPr>
-              <w:t xml:space="preserve"> Deep Learning</w:t>
-            </w:r>
-            <w:r>
-              <w:rPr>
-                <w:rFonts w:ascii="Times New Roman" w:hAnsi="Times New Roman" w:cs="Times New Roman"/>
-                <w:sz w:val="20"/>
-                <w:szCs w:val="20"/>
-              </w:rPr>
-              <w:t xml:space="preserve">.” Harvard </w:t>
-            </w:r>
-          </w:p>
-          <w:p>
-            <w:pPr>
-              <w:rPr>
-                <w:rFonts w:ascii="Times New Roman" w:hAnsi="Times New Roman" w:cs="Times New Roman"/>
-                <w:sz w:val="20"/>
-                <w:szCs w:val="20"/>
-              </w:rPr>
-            </w:pPr>
-            <w:r>
-              <w:rPr>
-                <w:rFonts w:ascii="Times New Roman" w:hAnsi="Times New Roman" w:cs="Times New Roman"/>
-                <w:sz w:val="20"/>
-                <w:szCs w:val="20"/>
-              </w:rPr>
-              <w:t xml:space="preserve">       University, Undergraduate honors thesis, 2017.</w:t>
-            </w:r>
-          </w:p>
-        </w:tc>
-      </w:tr>
-      <w:tr>
-        <w:tc>
-          <w:tcPr>
-            <w:tcW w:w="594" w:type="pct"/>
-          </w:tcPr>
-          <w:p>
-            <w:pPr>
-              <w:rPr>
-                <w:rFonts w:ascii="Times New Roman" w:hAnsi="Times New Roman" w:cs="Times New Roman"/>
-                <w:sz w:val="20"/>
-                <w:szCs w:val="20"/>
-              </w:rPr>
-            </w:pPr>
-          </w:p>
-        </w:tc>
-        <w:tc>
-          <w:tcPr>
-            <w:tcW w:w="490" w:type="pct"/>
-          </w:tcPr>
-          <w:p>
-            <w:pPr>
-              <w:rPr>
-                <w:rFonts w:ascii="Times New Roman" w:hAnsi="Times New Roman" w:cs="Times New Roman"/>
-                <w:sz w:val="20"/>
-                <w:szCs w:val="20"/>
-              </w:rPr>
-            </w:pPr>
-          </w:p>
-        </w:tc>
-        <w:tc>
-          <w:tcPr>
-            <w:tcW w:w="489" w:type="pct"/>
-          </w:tcPr>
-          <w:p>
-            <w:pPr>
-              <w:rPr>
-                <w:rFonts w:ascii="Times New Roman" w:hAnsi="Times New Roman" w:cs="Times New Roman"/>
-                <w:sz w:val="20"/>
-                <w:szCs w:val="20"/>
-              </w:rPr>
-            </w:pPr>
-          </w:p>
-        </w:tc>
-        <w:tc>
-          <w:tcPr>
-            <w:tcW w:w="489" w:type="pct"/>
-          </w:tcPr>
-          <w:p>
-            <w:pPr>
-              <w:rPr>
-                <w:rFonts w:ascii="Times New Roman" w:hAnsi="Times New Roman" w:cs="Times New Roman"/>
-                <w:sz w:val="20"/>
-                <w:szCs w:val="20"/>
-              </w:rPr>
-            </w:pPr>
-          </w:p>
-        </w:tc>
-        <w:tc>
-          <w:tcPr>
-            <w:tcW w:w="501" w:type="pct"/>
-            <w:gridSpan w:val="3"/>
-          </w:tcPr>
-          <w:p>
-            <w:pPr>
-              <w:rPr>
-                <w:rFonts w:ascii="Times New Roman" w:hAnsi="Times New Roman" w:cs="Times New Roman"/>
-                <w:sz w:val="20"/>
-                <w:szCs w:val="20"/>
-              </w:rPr>
-            </w:pPr>
-          </w:p>
-        </w:tc>
-        <w:tc>
-          <w:tcPr>
-            <w:tcW w:w="488" w:type="pct"/>
-          </w:tcPr>
-          <w:p>
-            <w:pPr>
-              <w:rPr>
-                <w:rFonts w:ascii="Times New Roman" w:hAnsi="Times New Roman" w:cs="Times New Roman"/>
-                <w:sz w:val="20"/>
-                <w:szCs w:val="20"/>
-              </w:rPr>
-            </w:pPr>
-          </w:p>
-        </w:tc>
-        <w:tc>
-          <w:tcPr>
-            <w:tcW w:w="489" w:type="pct"/>
-          </w:tcPr>
-          <w:p>
-            <w:pPr>
-              <w:rPr>
-                <w:rFonts w:ascii="Times New Roman" w:hAnsi="Times New Roman" w:cs="Times New Roman"/>
-                <w:sz w:val="20"/>
-                <w:szCs w:val="20"/>
-              </w:rPr>
-            </w:pPr>
-          </w:p>
-        </w:tc>
-        <w:tc>
-          <w:tcPr>
-            <w:tcW w:w="489" w:type="pct"/>
-          </w:tcPr>
-          <w:p>
-            <w:pPr>
-              <w:rPr>
-                <w:rFonts w:ascii="Times New Roman" w:hAnsi="Times New Roman" w:cs="Times New Roman"/>
-                <w:sz w:val="20"/>
-                <w:szCs w:val="20"/>
-              </w:rPr>
-            </w:pPr>
-          </w:p>
-        </w:tc>
-        <w:tc>
-          <w:tcPr>
-            <w:tcW w:w="489" w:type="pct"/>
-          </w:tcPr>
-          <w:p>
-            <w:pPr>
-              <w:rPr>
-                <w:rFonts w:ascii="Times New Roman" w:hAnsi="Times New Roman" w:cs="Times New Roman"/>
-                <w:sz w:val="20"/>
-                <w:szCs w:val="20"/>
-              </w:rPr>
-            </w:pPr>
-          </w:p>
-        </w:tc>
-        <w:tc>
-          <w:tcPr>
-            <w:tcW w:w="482" w:type="pct"/>
-          </w:tcPr>
-          <w:p>
-            <w:pPr>
-              <w:rPr>
-                <w:rFonts w:ascii="Times New Roman" w:hAnsi="Times New Roman" w:cs="Times New Roman"/>
-                <w:sz w:val="20"/>
-                <w:szCs w:val="20"/>
-              </w:rPr>
-            </w:pPr>
-          </w:p>
-        </w:tc>
-      </w:tr>
-      <w:tr>
-        <w:tc>
-          <w:tcPr>
-            <w:tcW w:w="5000" w:type="pct"/>
-            <w:gridSpan w:val="12"/>
-          </w:tcPr>
-          <w:p>
-            <w:pPr>
-              <w:ind w:left="350" w:hanging="350"/>
-              <w:rPr>
-                <w:rFonts w:ascii="Times New Roman" w:hAnsi="Times New Roman" w:cs="Times New Roman"/>
-                <w:i/>
-                <w:sz w:val="20"/>
-                <w:szCs w:val="20"/>
-              </w:rPr>
-            </w:pPr>
-            <w:r>
-              <w:rPr>
-                <w:rFonts w:ascii="Times New Roman" w:hAnsi="Times New Roman" w:cs="Times New Roman"/>
-                <w:sz w:val="20"/>
-                <w:szCs w:val="20"/>
-              </w:rPr>
-              <w:t>Scott Moeller,</w:t>
-            </w:r>
-            <w:r>
-              <w:rPr>
-                <w:rFonts w:ascii="Times New Roman" w:hAnsi="Times New Roman" w:cs="Times New Roman"/>
-                <w:sz w:val="20"/>
-                <w:szCs w:val="20"/>
-              </w:rPr>
-              <w:t xml:space="preserve"> </w:t>
-            </w:r>
-            <w:r>
-              <w:rPr>
-                <w:rFonts w:ascii="Times New Roman" w:hAnsi="Times New Roman" w:cs="Times New Roman"/>
-                <w:b/>
-                <w:sz w:val="20"/>
-                <w:szCs w:val="20"/>
-              </w:rPr>
-              <w:t>Nicasia Beebe-Wang</w:t>
-            </w:r>
-            <w:r>
-              <w:rPr>
-                <w:rFonts w:ascii="Times New Roman" w:hAnsi="Times New Roman" w:cs="Times New Roman"/>
-                <w:sz w:val="20"/>
-                <w:szCs w:val="20"/>
-              </w:rPr>
-              <w:t xml:space="preserve">, Kristin Schneider, Anna Konova, Muhammad </w:t>
-            </w:r>
-            <w:r>
-              <w:rPr>
-                <w:rFonts w:ascii="Times New Roman" w:hAnsi="Times New Roman" w:cs="Times New Roman"/>
-                <w:sz w:val="20"/>
-                <w:szCs w:val="20"/>
-              </w:rPr>
-              <w:t>Par</w:t>
-            </w:r>
-            <w:r>
-              <w:rPr>
-                <w:rFonts w:ascii="Times New Roman" w:hAnsi="Times New Roman" w:cs="Times New Roman"/>
-                <w:sz w:val="20"/>
-                <w:szCs w:val="20"/>
-              </w:rPr>
-              <w:t>vaz, Nelly Alia-Klein, Yasmin</w:t>
-            </w:r>
-            <w:r>
-              <w:rPr>
-                <w:rFonts w:ascii="Times New Roman" w:hAnsi="Times New Roman" w:cs="Times New Roman"/>
-                <w:sz w:val="20"/>
-                <w:szCs w:val="20"/>
-              </w:rPr>
-              <w:t xml:space="preserve"> Hurd, and Rita Z. Goldstein. </w:t>
-            </w:r>
-            <w:r>
-              <w:rPr>
-                <w:rFonts w:ascii="Times New Roman" w:hAnsi="Times New Roman" w:cs="Times New Roman"/>
-                <w:sz w:val="20"/>
-                <w:szCs w:val="20"/>
-              </w:rPr>
-              <w:t>“</w:t>
-            </w:r>
-            <w:r>
-              <w:rPr>
-                <w:rFonts w:ascii="Times New Roman" w:hAnsi="Times New Roman" w:cs="Times New Roman"/>
-                <w:sz w:val="20"/>
-                <w:szCs w:val="20"/>
-              </w:rPr>
-              <w:t>Effects of an opioid (proenkephalin) polymorphism on neural response to errors in he</w:t>
-            </w:r>
-            <w:r>
-              <w:rPr>
-                <w:rFonts w:ascii="Times New Roman" w:hAnsi="Times New Roman" w:cs="Times New Roman"/>
-                <w:sz w:val="20"/>
-                <w:szCs w:val="20"/>
-              </w:rPr>
-              <w:t>alth and cocaine use disorder.”</w:t>
-            </w:r>
-            <w:r>
-              <w:rPr>
-                <w:rFonts w:ascii="Times New Roman" w:hAnsi="Times New Roman" w:cs="Times New Roman"/>
-                <w:i/>
-                <w:sz w:val="20"/>
-                <w:szCs w:val="20"/>
-              </w:rPr>
-              <w:t xml:space="preserve"> </w:t>
-            </w:r>
-            <w:r>
-              <w:rPr>
-                <w:rFonts w:ascii="Times New Roman" w:hAnsi="Times New Roman" w:cs="Times New Roman"/>
-                <w:i/>
-                <w:sz w:val="20"/>
-                <w:szCs w:val="20"/>
-              </w:rPr>
-              <w:t>Behavioural Brain Research</w:t>
-            </w:r>
-            <w:r>
-              <w:rPr>
-                <w:rFonts w:ascii="Times New Roman" w:hAnsi="Times New Roman" w:cs="Times New Roman"/>
-                <w:sz w:val="20"/>
-                <w:szCs w:val="20"/>
-              </w:rPr>
-              <w:t>, 2015</w:t>
-            </w:r>
-            <w:r>
-              <w:rPr>
-                <w:rFonts w:ascii="Times New Roman" w:hAnsi="Times New Roman" w:cs="Times New Roman"/>
-                <w:sz w:val="20"/>
-                <w:szCs w:val="20"/>
-              </w:rPr>
-              <w:t>.</w:t>
-            </w:r>
-          </w:p>
-        </w:tc>
-      </w:tr>
-      <w:tr>
-        <w:tc>
-          <w:tcPr>
-            <w:tcW w:w="594" w:type="pct"/>
-          </w:tcPr>
-          <w:p>
-            <w:pPr>
-              <w:rPr>
-                <w:rFonts w:ascii="Times New Roman" w:hAnsi="Times New Roman" w:cs="Times New Roman"/>
-                <w:sz w:val="20"/>
-                <w:szCs w:val="20"/>
-              </w:rPr>
-            </w:pPr>
-          </w:p>
-        </w:tc>
-        <w:tc>
-          <w:tcPr>
-            <w:tcW w:w="490" w:type="pct"/>
-          </w:tcPr>
-          <w:p>
-            <w:pPr>
-              <w:rPr>
-                <w:rFonts w:ascii="Times New Roman" w:hAnsi="Times New Roman" w:cs="Times New Roman"/>
-                <w:sz w:val="20"/>
-                <w:szCs w:val="20"/>
-              </w:rPr>
-            </w:pPr>
-          </w:p>
-        </w:tc>
-        <w:tc>
-          <w:tcPr>
-            <w:tcW w:w="489" w:type="pct"/>
-          </w:tcPr>
-          <w:p>
-            <w:pPr>
-              <w:rPr>
-                <w:rFonts w:ascii="Times New Roman" w:hAnsi="Times New Roman" w:cs="Times New Roman"/>
-                <w:sz w:val="20"/>
-                <w:szCs w:val="20"/>
-              </w:rPr>
-            </w:pPr>
-          </w:p>
-        </w:tc>
-        <w:tc>
-          <w:tcPr>
-            <w:tcW w:w="489" w:type="pct"/>
-          </w:tcPr>
-          <w:p>
-            <w:pPr>
-              <w:rPr>
-                <w:rFonts w:ascii="Times New Roman" w:hAnsi="Times New Roman" w:cs="Times New Roman"/>
-                <w:sz w:val="20"/>
-                <w:szCs w:val="20"/>
-              </w:rPr>
-            </w:pPr>
-          </w:p>
-        </w:tc>
-        <w:tc>
-          <w:tcPr>
-            <w:tcW w:w="501" w:type="pct"/>
-            <w:gridSpan w:val="3"/>
-          </w:tcPr>
-          <w:p>
-            <w:pPr>
-              <w:rPr>
-                <w:rFonts w:ascii="Times New Roman" w:hAnsi="Times New Roman" w:cs="Times New Roman"/>
-                <w:sz w:val="20"/>
-                <w:szCs w:val="20"/>
-              </w:rPr>
-            </w:pPr>
-          </w:p>
-        </w:tc>
-        <w:tc>
-          <w:tcPr>
-            <w:tcW w:w="488" w:type="pct"/>
-          </w:tcPr>
-          <w:p>
-            <w:pPr>
-              <w:rPr>
-                <w:rFonts w:ascii="Times New Roman" w:hAnsi="Times New Roman" w:cs="Times New Roman"/>
-                <w:sz w:val="20"/>
-                <w:szCs w:val="20"/>
-              </w:rPr>
-            </w:pPr>
-          </w:p>
-        </w:tc>
-        <w:tc>
-          <w:tcPr>
-            <w:tcW w:w="489" w:type="pct"/>
-          </w:tcPr>
-          <w:p>
-            <w:pPr>
-              <w:rPr>
-                <w:rFonts w:ascii="Times New Roman" w:hAnsi="Times New Roman" w:cs="Times New Roman"/>
-                <w:sz w:val="20"/>
-                <w:szCs w:val="20"/>
-              </w:rPr>
-            </w:pPr>
-          </w:p>
-        </w:tc>
-        <w:tc>
-          <w:tcPr>
-            <w:tcW w:w="489" w:type="pct"/>
-          </w:tcPr>
-          <w:p>
-            <w:pPr>
-              <w:rPr>
-                <w:rFonts w:ascii="Times New Roman" w:hAnsi="Times New Roman" w:cs="Times New Roman"/>
-                <w:sz w:val="20"/>
-                <w:szCs w:val="20"/>
-              </w:rPr>
-            </w:pPr>
-          </w:p>
-        </w:tc>
-        <w:tc>
-          <w:tcPr>
-            <w:tcW w:w="489" w:type="pct"/>
-          </w:tcPr>
-          <w:p>
-            <w:pPr>
-              <w:rPr>
-                <w:rFonts w:ascii="Times New Roman" w:hAnsi="Times New Roman" w:cs="Times New Roman"/>
-                <w:sz w:val="20"/>
-                <w:szCs w:val="20"/>
-              </w:rPr>
-            </w:pPr>
-          </w:p>
-        </w:tc>
-        <w:tc>
-          <w:tcPr>
-            <w:tcW w:w="482" w:type="pct"/>
-          </w:tcPr>
-          <w:p>
-            <w:pPr>
-              <w:rPr>
-                <w:rFonts w:ascii="Times New Roman" w:hAnsi="Times New Roman" w:cs="Times New Roman"/>
-                <w:sz w:val="20"/>
-                <w:szCs w:val="20"/>
-              </w:rPr>
-            </w:pPr>
-          </w:p>
-        </w:tc>
-      </w:tr>
-      <w:tr>
-        <w:tc>
-          <w:tcPr>
-            <w:tcW w:w="5000" w:type="pct"/>
-            <w:gridSpan w:val="12"/>
-          </w:tcPr>
-          <w:p>
-            <w:pPr>
-              <w:ind w:left="350" w:hanging="350"/>
-              <w:rPr>
-                <w:rFonts w:ascii="Times New Roman" w:hAnsi="Times New Roman" w:cs="Times New Roman"/>
-                <w:sz w:val="20"/>
-                <w:szCs w:val="20"/>
-              </w:rPr>
-            </w:pPr>
-            <w:r>
-              <w:rPr>
-                <w:rFonts w:ascii="Times New Roman" w:hAnsi="Times New Roman" w:cs="Times New Roman"/>
-                <w:sz w:val="20"/>
-                <w:szCs w:val="20"/>
-              </w:rPr>
-              <w:t>Scott Moeller</w:t>
-            </w:r>
-            <w:r>
-              <w:rPr>
-                <w:rFonts w:ascii="Times New Roman" w:hAnsi="Times New Roman" w:cs="Times New Roman"/>
-                <w:sz w:val="20"/>
-                <w:szCs w:val="20"/>
-              </w:rPr>
-              <w:t xml:space="preserve">, </w:t>
-            </w:r>
-            <w:r>
-              <w:rPr>
-                <w:rFonts w:ascii="Times New Roman" w:hAnsi="Times New Roman" w:cs="Times New Roman"/>
-                <w:sz w:val="20"/>
-                <w:szCs w:val="20"/>
-              </w:rPr>
-              <w:t>Muhammad</w:t>
-            </w:r>
-            <w:r>
-              <w:rPr>
-                <w:rFonts w:ascii="Times New Roman" w:hAnsi="Times New Roman" w:cs="Times New Roman"/>
-                <w:sz w:val="20"/>
-                <w:szCs w:val="20"/>
-              </w:rPr>
-              <w:t xml:space="preserve"> Parvaz</w:t>
-            </w:r>
-            <w:r>
-              <w:rPr>
-                <w:rFonts w:ascii="Times New Roman" w:hAnsi="Times New Roman" w:cs="Times New Roman"/>
-                <w:sz w:val="20"/>
-                <w:szCs w:val="20"/>
-              </w:rPr>
-              <w:t xml:space="preserve">, </w:t>
-            </w:r>
-            <w:r>
-              <w:rPr>
-                <w:rFonts w:ascii="Times New Roman" w:hAnsi="Times New Roman" w:cs="Times New Roman"/>
-                <w:sz w:val="20"/>
-                <w:szCs w:val="20"/>
-              </w:rPr>
-              <w:t xml:space="preserve">Elena Shumay, Salina Wu, </w:t>
-            </w:r>
-            <w:r>
-              <w:rPr>
-                <w:rFonts w:ascii="Times New Roman" w:hAnsi="Times New Roman" w:cs="Times New Roman"/>
-                <w:b/>
-                <w:sz w:val="20"/>
-                <w:szCs w:val="20"/>
-              </w:rPr>
-              <w:t>Nicasia Beebe-Wang</w:t>
-            </w:r>
-            <w:r>
-              <w:rPr>
-                <w:rFonts w:ascii="Times New Roman" w:hAnsi="Times New Roman" w:cs="Times New Roman"/>
-                <w:sz w:val="20"/>
-                <w:szCs w:val="20"/>
-              </w:rPr>
-              <w:t xml:space="preserve">, Anna </w:t>
-            </w:r>
-            <w:r>
-              <w:rPr>
-                <w:rFonts w:ascii="Times New Roman" w:hAnsi="Times New Roman" w:cs="Times New Roman"/>
-                <w:sz w:val="20"/>
-                <w:szCs w:val="20"/>
-              </w:rPr>
-              <w:t>Konova, Michail Misyrlis, Nelly Alia-Klein, and Rita Z. Goldstein</w:t>
-            </w:r>
-            <w:r>
-              <w:rPr>
-                <w:rFonts w:ascii="Times New Roman" w:hAnsi="Times New Roman" w:cs="Times New Roman"/>
-                <w:sz w:val="20"/>
-                <w:szCs w:val="20"/>
-              </w:rPr>
-              <w:t>. “Monoamine polygenic liability in health and cocaine dependence: Imaging genetics study of aversiv</w:t>
-            </w:r>
-            <w:r>
-              <w:rPr>
-                <w:rFonts w:ascii="Times New Roman" w:hAnsi="Times New Roman" w:cs="Times New Roman"/>
-                <w:sz w:val="20"/>
-                <w:szCs w:val="20"/>
-              </w:rPr>
-              <w:t xml:space="preserve">e </w:t>
-            </w:r>
-            <w:r>
-              <w:rPr>
-                <w:rFonts w:ascii="Times New Roman" w:hAnsi="Times New Roman" w:cs="Times New Roman"/>
-                <w:sz w:val="20"/>
-                <w:szCs w:val="20"/>
-              </w:rPr>
-              <w:t>processing and associations with depression symptomology</w:t>
-            </w:r>
-            <w:r>
-              <w:rPr>
-                <w:rFonts w:ascii="Times New Roman" w:hAnsi="Times New Roman" w:cs="Times New Roman"/>
-                <w:sz w:val="20"/>
-                <w:szCs w:val="20"/>
-              </w:rPr>
-              <w:t>.</w:t>
-            </w:r>
-            <w:r>
-              <w:rPr>
-                <w:rFonts w:ascii="Times New Roman" w:hAnsi="Times New Roman" w:cs="Times New Roman"/>
-                <w:sz w:val="20"/>
-                <w:szCs w:val="20"/>
-              </w:rPr>
-              <w:t xml:space="preserve">” </w:t>
-            </w:r>
-            <w:r>
-              <w:rPr>
-                <w:rFonts w:ascii="Times New Roman" w:hAnsi="Times New Roman" w:cs="Times New Roman"/>
-                <w:i/>
-                <w:sz w:val="20"/>
-                <w:szCs w:val="20"/>
-              </w:rPr>
-              <w:t>Drug and Alcohol Dependence</w:t>
-            </w:r>
-            <w:r>
-              <w:rPr>
-                <w:rFonts w:ascii="Times New Roman" w:hAnsi="Times New Roman" w:cs="Times New Roman"/>
-                <w:sz w:val="20"/>
-                <w:szCs w:val="20"/>
-              </w:rPr>
-              <w:t>, 2014</w:t>
-            </w:r>
-            <w:r>
-              <w:rPr>
-                <w:rFonts w:ascii="Times New Roman" w:hAnsi="Times New Roman" w:cs="Times New Roman"/>
-                <w:sz w:val="20"/>
-                <w:szCs w:val="20"/>
-              </w:rPr>
-              <w:t>.</w:t>
-            </w:r>
-          </w:p>
-        </w:tc>
-      </w:tr>
-      <w:tr>
-        <w:tc>
-          <w:tcPr>
-            <w:tcW w:w="594" w:type="pct"/>
-          </w:tcPr>
-          <w:p>
-            <w:pPr>
-              <w:rPr>
-                <w:rFonts w:ascii="Times New Roman" w:hAnsi="Times New Roman" w:cs="Times New Roman"/>
-                <w:sz w:val="20"/>
-                <w:szCs w:val="20"/>
-              </w:rPr>
-            </w:pPr>
-          </w:p>
-        </w:tc>
-        <w:tc>
-          <w:tcPr>
-            <w:tcW w:w="490" w:type="pct"/>
-          </w:tcPr>
-          <w:p>
-            <w:pPr>
-              <w:rPr>
-                <w:rFonts w:ascii="Times New Roman" w:hAnsi="Times New Roman" w:cs="Times New Roman"/>
-                <w:sz w:val="20"/>
-                <w:szCs w:val="20"/>
-              </w:rPr>
-            </w:pPr>
-          </w:p>
-        </w:tc>
-        <w:tc>
-          <w:tcPr>
-            <w:tcW w:w="489" w:type="pct"/>
-          </w:tcPr>
-          <w:p>
-            <w:pPr>
-              <w:rPr>
-                <w:rFonts w:ascii="Times New Roman" w:hAnsi="Times New Roman" w:cs="Times New Roman"/>
-                <w:sz w:val="20"/>
-                <w:szCs w:val="20"/>
-              </w:rPr>
-            </w:pPr>
-          </w:p>
-        </w:tc>
-        <w:tc>
-          <w:tcPr>
-            <w:tcW w:w="489" w:type="pct"/>
-          </w:tcPr>
-          <w:p>
-            <w:pPr>
-              <w:rPr>
-                <w:rFonts w:ascii="Times New Roman" w:hAnsi="Times New Roman" w:cs="Times New Roman"/>
-                <w:sz w:val="20"/>
-                <w:szCs w:val="20"/>
-              </w:rPr>
-            </w:pPr>
-          </w:p>
-        </w:tc>
-        <w:tc>
-          <w:tcPr>
-            <w:tcW w:w="501" w:type="pct"/>
-            <w:gridSpan w:val="3"/>
-          </w:tcPr>
-          <w:p>
-            <w:pPr>
-              <w:rPr>
-                <w:rFonts w:ascii="Times New Roman" w:hAnsi="Times New Roman" w:cs="Times New Roman"/>
-                <w:sz w:val="20"/>
-                <w:szCs w:val="20"/>
-              </w:rPr>
-            </w:pPr>
-          </w:p>
-        </w:tc>
-        <w:tc>
-          <w:tcPr>
-            <w:tcW w:w="488" w:type="pct"/>
-          </w:tcPr>
-          <w:p>
-            <w:pPr>
-              <w:rPr>
-                <w:rFonts w:ascii="Times New Roman" w:hAnsi="Times New Roman" w:cs="Times New Roman"/>
-                <w:sz w:val="20"/>
-                <w:szCs w:val="20"/>
-              </w:rPr>
-            </w:pPr>
-          </w:p>
-        </w:tc>
-        <w:tc>
-          <w:tcPr>
-            <w:tcW w:w="489" w:type="pct"/>
-          </w:tcPr>
-          <w:p>
-            <w:pPr>
-              <w:rPr>
-                <w:rFonts w:ascii="Times New Roman" w:hAnsi="Times New Roman" w:cs="Times New Roman"/>
-                <w:sz w:val="20"/>
-                <w:szCs w:val="20"/>
-              </w:rPr>
-            </w:pPr>
-          </w:p>
-        </w:tc>
-        <w:tc>
-          <w:tcPr>
-            <w:tcW w:w="489" w:type="pct"/>
-          </w:tcPr>
-          <w:p>
-            <w:pPr>
-              <w:rPr>
-                <w:rFonts w:ascii="Times New Roman" w:hAnsi="Times New Roman" w:cs="Times New Roman"/>
-                <w:sz w:val="20"/>
-                <w:szCs w:val="20"/>
-              </w:rPr>
-            </w:pPr>
-          </w:p>
-        </w:tc>
-        <w:tc>
-          <w:tcPr>
-            <w:tcW w:w="489" w:type="pct"/>
-          </w:tcPr>
-          <w:p>
-            <w:pPr>
-              <w:rPr>
-                <w:rFonts w:ascii="Times New Roman" w:hAnsi="Times New Roman" w:cs="Times New Roman"/>
-                <w:sz w:val="20"/>
-                <w:szCs w:val="20"/>
-              </w:rPr>
-            </w:pPr>
-          </w:p>
-        </w:tc>
-        <w:tc>
-          <w:tcPr>
-            <w:tcW w:w="482" w:type="pct"/>
-          </w:tcPr>
-          <w:p>
-            <w:pPr>
-              <w:rPr>
-                <w:rFonts w:ascii="Times New Roman" w:hAnsi="Times New Roman" w:cs="Times New Roman"/>
-                <w:sz w:val="20"/>
-                <w:szCs w:val="20"/>
-              </w:rPr>
-            </w:pPr>
-          </w:p>
-        </w:tc>
-      </w:tr>
-      <w:tr>
-        <w:tc>
-          <w:tcPr>
-            <w:tcW w:w="5000" w:type="pct"/>
-            <w:gridSpan w:val="12"/>
-          </w:tcPr>
-          <w:p>
-            <w:pPr>
-              <w:ind w:left="350" w:hanging="350"/>
-              <w:rPr>
-                <w:rFonts w:ascii="Times New Roman" w:hAnsi="Times New Roman" w:cs="Times New Roman"/>
-                <w:sz w:val="20"/>
-                <w:szCs w:val="20"/>
-              </w:rPr>
-            </w:pPr>
-            <w:r>
-              <w:rPr>
-                <w:rFonts w:ascii="Times New Roman" w:hAnsi="Times New Roman" w:cs="Times New Roman"/>
-                <w:sz w:val="20"/>
-                <w:szCs w:val="20"/>
-              </w:rPr>
-              <w:t>Scott Moeller</w:t>
-            </w:r>
-            <w:r>
-              <w:rPr>
-                <w:rFonts w:ascii="Times New Roman" w:hAnsi="Times New Roman" w:cs="Times New Roman"/>
-                <w:sz w:val="20"/>
-                <w:szCs w:val="20"/>
-              </w:rPr>
-              <w:t xml:space="preserve">, </w:t>
-            </w:r>
-            <w:r>
-              <w:rPr>
-                <w:rFonts w:ascii="Times New Roman" w:hAnsi="Times New Roman" w:cs="Times New Roman"/>
-                <w:b/>
-                <w:sz w:val="20"/>
-                <w:szCs w:val="20"/>
-              </w:rPr>
-              <w:t>Nicasia Beebe-Wang</w:t>
-            </w:r>
-            <w:r>
-              <w:rPr>
-                <w:rFonts w:ascii="Times New Roman" w:hAnsi="Times New Roman" w:cs="Times New Roman"/>
-                <w:sz w:val="20"/>
-                <w:szCs w:val="20"/>
-              </w:rPr>
-              <w:t xml:space="preserve">, Patricia Woicik, Anna </w:t>
-            </w:r>
-            <w:r>
-              <w:rPr>
-                <w:rFonts w:ascii="Times New Roman" w:hAnsi="Times New Roman" w:cs="Times New Roman"/>
-                <w:sz w:val="20"/>
-                <w:szCs w:val="20"/>
-              </w:rPr>
-              <w:t>Konova, Thomas Maloney, and Rita Z. Goldstein.</w:t>
-            </w:r>
-            <w:r>
-              <w:rPr>
-                <w:rFonts w:ascii="Times New Roman" w:hAnsi="Times New Roman" w:cs="Times New Roman"/>
-                <w:sz w:val="20"/>
-                <w:szCs w:val="20"/>
-              </w:rPr>
-              <w:t xml:space="preserve"> </w:t>
-            </w:r>
-            <w:r>
-              <w:rPr>
-                <w:rFonts w:ascii="Times New Roman" w:hAnsi="Times New Roman" w:cs="Times New Roman"/>
-                <w:sz w:val="20"/>
-                <w:szCs w:val="20"/>
-              </w:rPr>
-              <w:t>“Choice to view cocaine images predicts concurrent and prospective drug use in cocaine addiction</w:t>
-            </w:r>
-            <w:r>
-              <w:rPr>
-                <w:rFonts w:ascii="Times New Roman" w:hAnsi="Times New Roman" w:cs="Times New Roman"/>
-                <w:sz w:val="20"/>
-                <w:szCs w:val="20"/>
-              </w:rPr>
-              <w:t>.</w:t>
-            </w:r>
-            <w:r>
-              <w:rPr>
-                <w:rFonts w:ascii="Times New Roman" w:hAnsi="Times New Roman" w:cs="Times New Roman"/>
-                <w:sz w:val="20"/>
-                <w:szCs w:val="20"/>
-              </w:rPr>
-              <w:t xml:space="preserve">” </w:t>
-            </w:r>
-            <w:r>
-              <w:rPr>
-                <w:rFonts w:ascii="Times New Roman" w:hAnsi="Times New Roman" w:cs="Times New Roman"/>
-                <w:i/>
-                <w:sz w:val="20"/>
-                <w:szCs w:val="20"/>
-              </w:rPr>
-              <w:t>Drug and Alcohol Dependence</w:t>
-            </w:r>
-            <w:r>
-              <w:rPr>
-                <w:rFonts w:ascii="Times New Roman" w:hAnsi="Times New Roman" w:cs="Times New Roman"/>
-                <w:sz w:val="20"/>
-                <w:szCs w:val="20"/>
-              </w:rPr>
-              <w:t>, 2013</w:t>
-            </w:r>
-            <w:r>
-              <w:rPr>
-                <w:rFonts w:ascii="Times New Roman" w:hAnsi="Times New Roman" w:cs="Times New Roman"/>
-                <w:sz w:val="20"/>
-                <w:szCs w:val="20"/>
-              </w:rPr>
-              <w:t>.</w:t>
-            </w:r>
-          </w:p>
-        </w:tc>
-      </w:tr>
-      <w:tr>
-        <w:tc>
-          <w:tcPr>
-            <w:tcW w:w="594" w:type="pct"/>
-          </w:tcPr>
-          <w:p>
-            <w:pPr>
-              <w:rPr>
-                <w:rFonts w:ascii="Times New Roman" w:hAnsi="Times New Roman" w:cs="Times New Roman"/>
-                <w:sz w:val="20"/>
-                <w:szCs w:val="20"/>
-              </w:rPr>
-            </w:pPr>
-          </w:p>
-        </w:tc>
-        <w:tc>
-          <w:tcPr>
-            <w:tcW w:w="490" w:type="pct"/>
-          </w:tcPr>
-          <w:p>
-            <w:pPr>
-              <w:rPr>
-                <w:rFonts w:ascii="Times New Roman" w:hAnsi="Times New Roman" w:cs="Times New Roman"/>
-                <w:sz w:val="20"/>
-                <w:szCs w:val="20"/>
-              </w:rPr>
-            </w:pPr>
-          </w:p>
-        </w:tc>
-        <w:tc>
-          <w:tcPr>
-            <w:tcW w:w="489" w:type="pct"/>
-          </w:tcPr>
-          <w:p>
-            <w:pPr>
-              <w:rPr>
-                <w:rFonts w:ascii="Times New Roman" w:hAnsi="Times New Roman" w:cs="Times New Roman"/>
-                <w:sz w:val="20"/>
-                <w:szCs w:val="20"/>
-              </w:rPr>
-            </w:pPr>
-          </w:p>
-        </w:tc>
-        <w:tc>
-          <w:tcPr>
-            <w:tcW w:w="489" w:type="pct"/>
-          </w:tcPr>
-          <w:p>
-            <w:pPr>
-              <w:rPr>
-                <w:rFonts w:ascii="Times New Roman" w:hAnsi="Times New Roman" w:cs="Times New Roman"/>
-                <w:sz w:val="20"/>
-                <w:szCs w:val="20"/>
-              </w:rPr>
-            </w:pPr>
-          </w:p>
-        </w:tc>
-        <w:tc>
-          <w:tcPr>
-            <w:tcW w:w="501" w:type="pct"/>
-            <w:gridSpan w:val="3"/>
-          </w:tcPr>
-          <w:p>
-            <w:pPr>
-              <w:rPr>
-                <w:rFonts w:ascii="Times New Roman" w:hAnsi="Times New Roman" w:cs="Times New Roman"/>
-                <w:sz w:val="20"/>
-                <w:szCs w:val="20"/>
-              </w:rPr>
-            </w:pPr>
-          </w:p>
-        </w:tc>
-        <w:tc>
-          <w:tcPr>
-            <w:tcW w:w="488" w:type="pct"/>
-          </w:tcPr>
-          <w:p>
-            <w:pPr>
-              <w:rPr>
-                <w:rFonts w:ascii="Times New Roman" w:hAnsi="Times New Roman" w:cs="Times New Roman"/>
-                <w:sz w:val="20"/>
-                <w:szCs w:val="20"/>
-              </w:rPr>
-            </w:pPr>
-          </w:p>
-        </w:tc>
-        <w:tc>
-          <w:tcPr>
-            <w:tcW w:w="489" w:type="pct"/>
-          </w:tcPr>
-          <w:p>
-            <w:pPr>
-              <w:rPr>
-                <w:rFonts w:ascii="Times New Roman" w:hAnsi="Times New Roman" w:cs="Times New Roman"/>
-                <w:sz w:val="20"/>
-                <w:szCs w:val="20"/>
-              </w:rPr>
-            </w:pPr>
-          </w:p>
-        </w:tc>
-        <w:tc>
-          <w:tcPr>
-            <w:tcW w:w="489" w:type="pct"/>
-          </w:tcPr>
-          <w:p>
-            <w:pPr>
-              <w:rPr>
-                <w:rFonts w:ascii="Times New Roman" w:hAnsi="Times New Roman" w:cs="Times New Roman"/>
-                <w:sz w:val="20"/>
-                <w:szCs w:val="20"/>
-              </w:rPr>
-            </w:pPr>
-          </w:p>
-        </w:tc>
-        <w:tc>
-          <w:tcPr>
-            <w:tcW w:w="489" w:type="pct"/>
-          </w:tcPr>
-          <w:p>
-            <w:pPr>
-              <w:rPr>
-                <w:rFonts w:ascii="Times New Roman" w:hAnsi="Times New Roman" w:cs="Times New Roman"/>
-                <w:sz w:val="20"/>
-                <w:szCs w:val="20"/>
-              </w:rPr>
-            </w:pPr>
-          </w:p>
-        </w:tc>
-        <w:tc>
-          <w:tcPr>
-            <w:tcW w:w="482" w:type="pct"/>
-          </w:tcPr>
-          <w:p>
-            <w:pPr>
-              <w:rPr>
-                <w:rFonts w:ascii="Times New Roman" w:hAnsi="Times New Roman" w:cs="Times New Roman"/>
-                <w:sz w:val="20"/>
-                <w:szCs w:val="20"/>
-              </w:rPr>
-            </w:pPr>
-          </w:p>
-        </w:tc>
-      </w:tr>
-      <w:tr>
-        <w:tc>
-          <w:tcPr>
-            <w:tcW w:w="5000" w:type="pct"/>
-            <w:gridSpan w:val="12"/>
-          </w:tcPr>
-          <w:p>
-            <w:pPr>
-              <w:rPr>
-                <w:rFonts w:ascii="Times New Roman" w:hAnsi="Times New Roman" w:cs="Times New Roman"/>
-                <w:sz w:val="20"/>
-                <w:szCs w:val="20"/>
-              </w:rPr>
-            </w:pPr>
-            <w:r>
-              <w:rPr>
-                <w:rFonts w:ascii="Times New Roman" w:hAnsi="Times New Roman" w:cs="Times New Roman"/>
-                <w:sz w:val="20"/>
-                <w:szCs w:val="20"/>
-              </w:rPr>
-              <w:t>Scott Moeller</w:t>
-            </w:r>
-            <w:r>
-              <w:rPr>
-                <w:rFonts w:ascii="Times New Roman" w:hAnsi="Times New Roman" w:cs="Times New Roman"/>
-                <w:sz w:val="20"/>
-                <w:szCs w:val="20"/>
-              </w:rPr>
-              <w:t xml:space="preserve">, </w:t>
-            </w:r>
-            <w:r>
-              <w:rPr>
-                <w:rFonts w:ascii="Times New Roman" w:hAnsi="Times New Roman" w:cs="Times New Roman"/>
-                <w:sz w:val="20"/>
-                <w:szCs w:val="20"/>
-              </w:rPr>
-              <w:t>Muhammad</w:t>
-            </w:r>
-            <w:r>
-              <w:rPr>
-                <w:rFonts w:ascii="Times New Roman" w:hAnsi="Times New Roman" w:cs="Times New Roman"/>
-                <w:sz w:val="20"/>
-                <w:szCs w:val="20"/>
-              </w:rPr>
-              <w:t xml:space="preserve"> Parvaz</w:t>
-            </w:r>
-            <w:r>
-              <w:rPr>
-                <w:rFonts w:ascii="Times New Roman" w:hAnsi="Times New Roman" w:cs="Times New Roman"/>
-                <w:sz w:val="20"/>
-                <w:szCs w:val="20"/>
-              </w:rPr>
-              <w:t xml:space="preserve">, </w:t>
-            </w:r>
-            <w:r>
-              <w:rPr>
-                <w:rFonts w:ascii="Times New Roman" w:hAnsi="Times New Roman" w:cs="Times New Roman"/>
-                <w:sz w:val="20"/>
-                <w:szCs w:val="20"/>
-              </w:rPr>
-              <w:t>Elena Shumay</w:t>
-            </w:r>
-            <w:r>
-              <w:rPr>
-                <w:rFonts w:ascii="Times New Roman" w:hAnsi="Times New Roman" w:cs="Times New Roman"/>
-                <w:sz w:val="20"/>
-                <w:szCs w:val="20"/>
-              </w:rPr>
-              <w:t xml:space="preserve">, </w:t>
-            </w:r>
-            <w:r>
-              <w:rPr>
-                <w:rFonts w:ascii="Times New Roman" w:hAnsi="Times New Roman" w:cs="Times New Roman"/>
-                <w:b/>
-                <w:sz w:val="20"/>
-                <w:szCs w:val="20"/>
-              </w:rPr>
-              <w:t>Nicasia Beebe-Wang</w:t>
-            </w:r>
-            <w:r>
-              <w:rPr>
-                <w:rFonts w:ascii="Times New Roman" w:hAnsi="Times New Roman" w:cs="Times New Roman"/>
-                <w:sz w:val="20"/>
-                <w:szCs w:val="20"/>
-              </w:rPr>
-              <w:t xml:space="preserve">, </w:t>
-            </w:r>
-            <w:r>
-              <w:rPr>
-                <w:rFonts w:ascii="Times New Roman" w:hAnsi="Times New Roman" w:cs="Times New Roman"/>
-                <w:sz w:val="20"/>
-                <w:szCs w:val="20"/>
-              </w:rPr>
-              <w:t>Anna Konova</w:t>
-            </w:r>
-            <w:r>
-              <w:rPr>
-                <w:rFonts w:ascii="Times New Roman" w:hAnsi="Times New Roman" w:cs="Times New Roman"/>
-                <w:sz w:val="20"/>
-                <w:szCs w:val="20"/>
-              </w:rPr>
-              <w:t xml:space="preserve">, </w:t>
-            </w:r>
-            <w:r>
-              <w:rPr>
-                <w:rFonts w:ascii="Times New Roman" w:hAnsi="Times New Roman" w:cs="Times New Roman"/>
-                <w:sz w:val="20"/>
-                <w:szCs w:val="20"/>
-              </w:rPr>
-              <w:t>Nelly Alia-Klein</w:t>
-            </w:r>
-            <w:r>
-              <w:rPr>
-                <w:rFonts w:ascii="Times New Roman" w:hAnsi="Times New Roman" w:cs="Times New Roman"/>
-                <w:sz w:val="20"/>
-                <w:szCs w:val="20"/>
-              </w:rPr>
-              <w:t xml:space="preserve">, </w:t>
-            </w:r>
-            <w:r>
-              <w:rPr>
-                <w:rFonts w:ascii="Times New Roman" w:hAnsi="Times New Roman" w:cs="Times New Roman"/>
-                <w:sz w:val="20"/>
-                <w:szCs w:val="20"/>
-              </w:rPr>
-              <w:t xml:space="preserve">Nora D. </w:t>
-            </w:r>
-            <w:r>
-              <w:rPr>
-                <w:rFonts w:ascii="Times New Roman" w:hAnsi="Times New Roman" w:cs="Times New Roman"/>
-                <w:sz w:val="20"/>
-                <w:szCs w:val="20"/>
-              </w:rPr>
-              <w:t>Volkow,</w:t>
-            </w:r>
-            <w:r>
-              <w:rPr>
-                <w:rFonts w:ascii="Times New Roman" w:hAnsi="Times New Roman" w:cs="Times New Roman"/>
-                <w:sz w:val="20"/>
-                <w:szCs w:val="20"/>
-              </w:rPr>
-              <w:t xml:space="preserve"> </w:t>
-            </w:r>
-          </w:p>
-          <w:p>
-            <w:pPr>
-              <w:rPr>
-                <w:rFonts w:ascii="Times New Roman" w:hAnsi="Times New Roman" w:cs="Times New Roman"/>
-                <w:i/>
-                <w:sz w:val="20"/>
-                <w:szCs w:val="20"/>
-              </w:rPr>
-            </w:pPr>
-            <w:r>
-              <w:rPr>
-                <w:rFonts w:ascii="Times New Roman" w:hAnsi="Times New Roman" w:cs="Times New Roman"/>
-                <w:sz w:val="20"/>
-                <w:szCs w:val="20"/>
-              </w:rPr>
-              <w:t xml:space="preserve">       and Rita Z.</w:t>
-            </w:r>
-            <w:r>
-              <w:rPr>
-                <w:rFonts w:ascii="Times New Roman" w:hAnsi="Times New Roman" w:cs="Times New Roman"/>
-                <w:sz w:val="20"/>
-                <w:szCs w:val="20"/>
-              </w:rPr>
-              <w:t xml:space="preserve"> Goldstein. “Gene × abstinence effects on drug cue reactivity in addiction: multimodal evidence</w:t>
-            </w:r>
-            <w:r>
-              <w:rPr>
-                <w:rFonts w:ascii="Times New Roman" w:hAnsi="Times New Roman" w:cs="Times New Roman"/>
-                <w:sz w:val="20"/>
-                <w:szCs w:val="20"/>
-              </w:rPr>
-              <w:t>.</w:t>
-            </w:r>
-            <w:r>
-              <w:rPr>
-                <w:rFonts w:ascii="Times New Roman" w:hAnsi="Times New Roman" w:cs="Times New Roman"/>
-                <w:sz w:val="20"/>
-                <w:szCs w:val="20"/>
-              </w:rPr>
-              <w:t xml:space="preserve">” </w:t>
-            </w:r>
-            <w:r>
-              <w:rPr>
-                <w:rFonts w:ascii="Times New Roman" w:hAnsi="Times New Roman" w:cs="Times New Roman"/>
-                <w:i/>
-                <w:sz w:val="20"/>
-                <w:szCs w:val="20"/>
-              </w:rPr>
-              <w:t xml:space="preserve">Journal of </w:t>
-            </w:r>
-          </w:p>
-          <w:p>
-            <w:pPr>
-              <w:rPr>
-                <w:rFonts w:ascii="Times New Roman" w:hAnsi="Times New Roman" w:cs="Times New Roman"/>
-                <w:sz w:val="20"/>
-                <w:szCs w:val="20"/>
-              </w:rPr>
-            </w:pPr>
-            <w:r>
-              <w:rPr>
-                <w:rFonts w:ascii="Times New Roman" w:hAnsi="Times New Roman" w:cs="Times New Roman"/>
-                <w:i/>
-                <w:sz w:val="20"/>
-                <w:szCs w:val="20"/>
-              </w:rPr>
-              <w:t xml:space="preserve">       </w:t>
-            </w:r>
-            <w:r>
-              <w:rPr>
-                <w:rFonts w:ascii="Times New Roman" w:hAnsi="Times New Roman" w:cs="Times New Roman"/>
-                <w:i/>
-                <w:sz w:val="20"/>
-                <w:szCs w:val="20"/>
-              </w:rPr>
-              <w:t>Neuroscience</w:t>
-            </w:r>
-            <w:r>
-              <w:rPr>
-                <w:rFonts w:ascii="Times New Roman" w:hAnsi="Times New Roman" w:cs="Times New Roman"/>
-                <w:sz w:val="20"/>
-                <w:szCs w:val="20"/>
-              </w:rPr>
-              <w:t>, 2013</w:t>
-            </w:r>
-            <w:r>
-              <w:rPr>
-                <w:rFonts w:ascii="Times New Roman" w:hAnsi="Times New Roman" w:cs="Times New Roman"/>
-                <w:sz w:val="20"/>
-                <w:szCs w:val="20"/>
-              </w:rPr>
-              <w:t>.</w:t>
-            </w:r>
-          </w:p>
-        </w:tc>
-      </w:tr>
-      <w:tr>
-        <w:tc>
-          <w:tcPr>
-            <w:tcW w:w="594" w:type="pct"/>
-          </w:tcPr>
-          <w:p>
-            <w:pPr>
-              <w:rPr>
-                <w:rFonts w:ascii="Times New Roman" w:hAnsi="Times New Roman" w:cs="Times New Roman"/>
-                <w:sz w:val="20"/>
-                <w:szCs w:val="20"/>
-              </w:rPr>
-            </w:pPr>
-          </w:p>
-        </w:tc>
-        <w:tc>
-          <w:tcPr>
-            <w:tcW w:w="490" w:type="pct"/>
-          </w:tcPr>
-          <w:p>
-            <w:pPr>
-              <w:rPr>
-                <w:rFonts w:ascii="Times New Roman" w:hAnsi="Times New Roman" w:cs="Times New Roman"/>
-                <w:sz w:val="20"/>
-                <w:szCs w:val="20"/>
-              </w:rPr>
-            </w:pPr>
-          </w:p>
-        </w:tc>
-        <w:tc>
-          <w:tcPr>
-            <w:tcW w:w="489" w:type="pct"/>
-          </w:tcPr>
-          <w:p>
-            <w:pPr>
-              <w:rPr>
-                <w:rFonts w:ascii="Times New Roman" w:hAnsi="Times New Roman" w:cs="Times New Roman"/>
-                <w:sz w:val="20"/>
-                <w:szCs w:val="20"/>
-              </w:rPr>
-            </w:pPr>
-          </w:p>
-        </w:tc>
-        <w:tc>
-          <w:tcPr>
-            <w:tcW w:w="489" w:type="pct"/>
-          </w:tcPr>
-          <w:p>
-            <w:pPr>
-              <w:rPr>
-                <w:rFonts w:ascii="Times New Roman" w:hAnsi="Times New Roman" w:cs="Times New Roman"/>
-                <w:sz w:val="20"/>
-                <w:szCs w:val="20"/>
-              </w:rPr>
-            </w:pPr>
-          </w:p>
-        </w:tc>
-        <w:tc>
-          <w:tcPr>
-            <w:tcW w:w="501" w:type="pct"/>
-            <w:gridSpan w:val="3"/>
-          </w:tcPr>
-          <w:p>
-            <w:pPr>
-              <w:rPr>
-                <w:rFonts w:ascii="Times New Roman" w:hAnsi="Times New Roman" w:cs="Times New Roman"/>
-                <w:sz w:val="20"/>
-                <w:szCs w:val="20"/>
-              </w:rPr>
-            </w:pPr>
-          </w:p>
-        </w:tc>
-        <w:tc>
-          <w:tcPr>
-            <w:tcW w:w="488" w:type="pct"/>
-          </w:tcPr>
-          <w:p>
-            <w:pPr>
-              <w:rPr>
-                <w:rFonts w:ascii="Times New Roman" w:hAnsi="Times New Roman" w:cs="Times New Roman"/>
-                <w:sz w:val="20"/>
-                <w:szCs w:val="20"/>
-              </w:rPr>
-            </w:pPr>
-          </w:p>
-        </w:tc>
-        <w:tc>
-          <w:tcPr>
-            <w:tcW w:w="489" w:type="pct"/>
-          </w:tcPr>
-          <w:p>
-            <w:pPr>
-              <w:rPr>
-                <w:rFonts w:ascii="Times New Roman" w:hAnsi="Times New Roman" w:cs="Times New Roman"/>
-                <w:sz w:val="20"/>
-                <w:szCs w:val="20"/>
-              </w:rPr>
-            </w:pPr>
-          </w:p>
-        </w:tc>
-        <w:tc>
-          <w:tcPr>
-            <w:tcW w:w="489" w:type="pct"/>
-          </w:tcPr>
-          <w:p>
-            <w:pPr>
-              <w:rPr>
-                <w:rFonts w:ascii="Times New Roman" w:hAnsi="Times New Roman" w:cs="Times New Roman"/>
-                <w:sz w:val="20"/>
-                <w:szCs w:val="20"/>
-              </w:rPr>
-            </w:pPr>
-          </w:p>
-        </w:tc>
-        <w:tc>
-          <w:tcPr>
-            <w:tcW w:w="489" w:type="pct"/>
-          </w:tcPr>
-          <w:p>
-            <w:pPr>
-              <w:rPr>
-                <w:rFonts w:ascii="Times New Roman" w:hAnsi="Times New Roman" w:cs="Times New Roman"/>
-                <w:sz w:val="20"/>
-                <w:szCs w:val="20"/>
-              </w:rPr>
-            </w:pPr>
-          </w:p>
-        </w:tc>
-        <w:tc>
-          <w:tcPr>
-            <w:tcW w:w="482" w:type="pct"/>
-          </w:tcPr>
-          <w:p>
-            <w:pPr>
-              <w:rPr>
-                <w:rFonts w:ascii="Times New Roman" w:hAnsi="Times New Roman" w:cs="Times New Roman"/>
-                <w:sz w:val="20"/>
-                <w:szCs w:val="20"/>
+                <w:sz w:val="14"/>
+                <w:szCs w:val="14"/>
               </w:rPr>
             </w:pPr>
           </w:p>
@@ -6012,8 +5998,8 @@
               </w:tabs>
               <w:rPr>
                 <w:rFonts w:ascii="Times New Roman" w:hAnsi="Times New Roman" w:cs="Times New Roman"/>
-                <w:sz w:val="20"/>
-                <w:szCs w:val="20"/>
+                <w:sz w:val="14"/>
+                <w:szCs w:val="14"/>
               </w:rPr>
             </w:pPr>
           </w:p>
@@ -6028,8 +6014,8 @@
               <w:jc w:val="right"/>
               <w:rPr>
                 <w:rFonts w:ascii="Times New Roman" w:hAnsi="Times New Roman" w:cs="Times New Roman"/>
-                <w:sz w:val="20"/>
-                <w:szCs w:val="20"/>
+                <w:sz w:val="14"/>
+                <w:szCs w:val="14"/>
               </w:rPr>
             </w:pPr>
           </w:p>
@@ -6197,7 +6183,7 @@
               </w:tabs>
               <w:rPr>
                 <w:rFonts w:ascii="Times New Roman" w:hAnsi="Times New Roman" w:cs="Times New Roman"/>
-                <w:sz w:val="20"/>
+                <w:sz w:val="14"/>
                 <w:szCs w:val="20"/>
               </w:rPr>
             </w:pPr>
@@ -6348,7 +6334,15 @@
                 <w:sz w:val="20"/>
                 <w:szCs w:val="20"/>
               </w:rPr>
-              <w:t>2019 – Present</w:t>
+              <w:t xml:space="preserve">2019 – </w:t>
+            </w:r>
+            <w:r>
+              <w:rPr>
+                <w:rFonts w:ascii="Times New Roman" w:hAnsi="Times New Roman" w:cs="Times New Roman"/>
+                <w:sz w:val="20"/>
+                <w:szCs w:val="20"/>
+              </w:rPr>
+              <w:t>2021</w:t>
             </w:r>
           </w:p>
         </w:tc>
@@ -6702,24 +6696,14 @@
               </w:rPr>
               <w:t>Neural Information Processing Systems (NeurIPS), 2021</w:t>
             </w:r>
-          </w:p>
-        </w:tc>
-      </w:tr>
-      <w:tr>
-        <w:tc>
-          <w:tcPr>
-            <w:tcW w:w="5000" w:type="pct"/>
-            <w:gridSpan w:val="12"/>
-          </w:tcPr>
-          <w:p>
-            <w:pPr>
-              <w:pStyle w:val="ListParagraph"/>
-              <w:rPr>
-                <w:rFonts w:ascii="Times New Roman" w:hAnsi="Times New Roman" w:cs="Times New Roman"/>
-                <w:sz w:val="20"/>
-                <w:szCs w:val="20"/>
-              </w:rPr>
-            </w:pPr>
+            <w:r>
+              <w:rPr>
+                <w:rFonts w:ascii="Times New Roman" w:hAnsi="Times New Roman" w:cs="Times New Roman"/>
+                <w:sz w:val="20"/>
+                <w:szCs w:val="20"/>
+              </w:rPr>
+              <w:t xml:space="preserve"> and 2022</w:t>
+            </w:r>
           </w:p>
         </w:tc>
       </w:tr>
@@ -6846,29 +6830,6 @@
               <w:t>Advise undergraduate women at the University of Washington who aspire to pursue engineering careers.</w:t>
             </w:r>
           </w:p>
-          <w:p>
-            <w:pPr>
-              <w:numPr>
-                <w:ilvl w:val="0"/>
-                <w:numId w:val="3"/>
-              </w:numPr>
-              <w:rPr>
-                <w:rFonts w:ascii="Times New Roman" w:hAnsi="Times New Roman" w:cs="Times New Roman"/>
-                <w:bCs/>
-                <w:sz w:val="20"/>
-                <w:szCs w:val="20"/>
-              </w:rPr>
-            </w:pPr>
-            <w:r>
-              <w:rPr>
-                <w:rFonts w:ascii="Times New Roman" w:hAnsi="Times New Roman" w:cs="Times New Roman"/>
-                <w:bCs/>
-                <w:sz w:val="20"/>
-                <w:szCs w:val="20"/>
-              </w:rPr>
-              <w:t xml:space="preserve">Met monthly to discuss coursework, how to become involved in research, graduate school options, etc.  </w:t>
-            </w:r>
-          </w:p>
         </w:tc>
       </w:tr>
       <w:tr>
@@ -6893,7 +6854,6 @@
                 <w:sz w:val="20"/>
                 <w:szCs w:val="20"/>
               </w:rPr>
-              <w:lastRenderedPageBreak/>
               <w:t>UW CSE Peer Mentor</w:t>
             </w:r>
           </w:p>
@@ -6927,6 +6887,9 @@
         </w:tc>
       </w:tr>
       <w:tr>
+        <w:trPr>
+          <w:trHeight w:val="68"/>
+        </w:trPr>
         <w:tc>
           <w:tcPr>
             <w:tcW w:w="5000" w:type="pct"/>
@@ -9337,7 +9300,7 @@
 </file>
 
 <file path=customXml/itemProps1.xml><?xml version="1.0" encoding="utf-8"?>
-<ds:datastoreItem xmlns:ds="http://schemas.openxmlformats.org/officeDocument/2006/customXml" ds:itemID="{2CFB345D-3D71-47E7-9AAA-24C9C19C14C3}">
+<ds:datastoreItem xmlns:ds="http://schemas.openxmlformats.org/officeDocument/2006/customXml" ds:itemID="{7C1E9333-2EC1-498A-8E20-C3312F457BEA}">
   <ds:schemaRefs>
     <ds:schemaRef ds:uri="http://schemas.openxmlformats.org/officeDocument/2006/bibliography"/>
   </ds:schemaRefs>

</xml_diff>